<commit_message>
Caso de Uso Trazo Grueso
Caso de usos trazo gruesos terminados Version 1.0
</commit_message>
<xml_diff>
--- a/Casos de Usos Borradores version2.docx
+++ b/Casos de Usos Borradores version2.docx
@@ -6972,19 +6972,19 @@
     <w:tbl>
       <w:tblPr>
         <w:tblStyle w:val="Tablaconcuadrcula"/>
-        <w:tblW w:w="0" w:type="auto"/>
+        <w:tblW w:w="7861" w:type="dxa"/>
         <w:tblLook w:val="04A0"/>
       </w:tblPr>
       <w:tblGrid>
-        <w:gridCol w:w="2938"/>
-        <w:gridCol w:w="1771"/>
-        <w:gridCol w:w="1574"/>
-        <w:gridCol w:w="1839"/>
+        <w:gridCol w:w="4048"/>
+        <w:gridCol w:w="1586"/>
+        <w:gridCol w:w="1080"/>
+        <w:gridCol w:w="1147"/>
       </w:tblGrid>
       <w:tr>
         <w:tc>
           <w:tcPr>
-            <w:tcW w:w="2938" w:type="dxa"/>
+            <w:tcW w:w="4048" w:type="dxa"/>
           </w:tcPr>
           <w:p>
             <w:pPr>
@@ -6998,7 +6998,7 @@
         </w:tc>
         <w:tc>
           <w:tcPr>
-            <w:tcW w:w="1771" w:type="dxa"/>
+            <w:tcW w:w="1586" w:type="dxa"/>
           </w:tcPr>
           <w:p>
             <w:pPr>
@@ -7011,7 +7011,7 @@
         </w:tc>
         <w:tc>
           <w:tcPr>
-            <w:tcW w:w="1574" w:type="dxa"/>
+            <w:tcW w:w="1080" w:type="dxa"/>
           </w:tcPr>
           <w:p>
             <w:pPr>
@@ -7024,7 +7024,7 @@
         </w:tc>
         <w:tc>
           <w:tcPr>
-            <w:tcW w:w="1839" w:type="dxa"/>
+            <w:tcW w:w="1147" w:type="dxa"/>
           </w:tcPr>
           <w:p>
             <w:pPr>
@@ -7039,7 +7039,8 @@
       <w:tr>
         <w:tc>
           <w:tcPr>
-            <w:tcW w:w="2938" w:type="dxa"/>
+            <w:tcW w:w="4048" w:type="dxa"/>
+            <w:shd w:val="clear" w:color="auto" w:fill="FFC000"/>
           </w:tcPr>
           <w:p>
             <w:pPr>
@@ -7052,7 +7053,8 @@
         </w:tc>
         <w:tc>
           <w:tcPr>
-            <w:tcW w:w="1771" w:type="dxa"/>
+            <w:tcW w:w="1586" w:type="dxa"/>
+            <w:shd w:val="clear" w:color="auto" w:fill="FFC000"/>
           </w:tcPr>
           <w:p>
             <w:pPr>
@@ -7065,7 +7067,8 @@
         </w:tc>
         <w:tc>
           <w:tcPr>
-            <w:tcW w:w="1574" w:type="dxa"/>
+            <w:tcW w:w="1080" w:type="dxa"/>
+            <w:shd w:val="clear" w:color="auto" w:fill="FFC000"/>
           </w:tcPr>
           <w:p>
             <w:pPr>
@@ -7078,7 +7081,8 @@
         </w:tc>
         <w:tc>
           <w:tcPr>
-            <w:tcW w:w="1839" w:type="dxa"/>
+            <w:tcW w:w="1147" w:type="dxa"/>
+            <w:shd w:val="clear" w:color="auto" w:fill="FFC000"/>
           </w:tcPr>
           <w:p/>
         </w:tc>
@@ -7086,7 +7090,7 @@
       <w:tr>
         <w:tc>
           <w:tcPr>
-            <w:tcW w:w="2938" w:type="dxa"/>
+            <w:tcW w:w="4048" w:type="dxa"/>
             <w:shd w:val="clear" w:color="auto" w:fill="00B050"/>
           </w:tcPr>
           <w:p>
@@ -7100,7 +7104,7 @@
         </w:tc>
         <w:tc>
           <w:tcPr>
-            <w:tcW w:w="1771" w:type="dxa"/>
+            <w:tcW w:w="1586" w:type="dxa"/>
             <w:shd w:val="clear" w:color="auto" w:fill="00B050"/>
           </w:tcPr>
           <w:p>
@@ -7114,7 +7118,7 @@
         </w:tc>
         <w:tc>
           <w:tcPr>
-            <w:tcW w:w="1574" w:type="dxa"/>
+            <w:tcW w:w="1080" w:type="dxa"/>
             <w:shd w:val="clear" w:color="auto" w:fill="00B050"/>
           </w:tcPr>
           <w:p>
@@ -7128,7 +7132,7 @@
         </w:tc>
         <w:tc>
           <w:tcPr>
-            <w:tcW w:w="1839" w:type="dxa"/>
+            <w:tcW w:w="1147" w:type="dxa"/>
             <w:shd w:val="clear" w:color="auto" w:fill="00B050"/>
           </w:tcPr>
           <w:p/>
@@ -7137,7 +7141,8 @@
       <w:tr>
         <w:tc>
           <w:tcPr>
-            <w:tcW w:w="2938" w:type="dxa"/>
+            <w:tcW w:w="4048" w:type="dxa"/>
+            <w:shd w:val="clear" w:color="auto" w:fill="FFC000"/>
           </w:tcPr>
           <w:p>
             <w:pPr>
@@ -7150,7 +7155,8 @@
         </w:tc>
         <w:tc>
           <w:tcPr>
-            <w:tcW w:w="1771" w:type="dxa"/>
+            <w:tcW w:w="1586" w:type="dxa"/>
+            <w:shd w:val="clear" w:color="auto" w:fill="FFC000"/>
           </w:tcPr>
           <w:p>
             <w:pPr>
@@ -7163,7 +7169,8 @@
         </w:tc>
         <w:tc>
           <w:tcPr>
-            <w:tcW w:w="1574" w:type="dxa"/>
+            <w:tcW w:w="1080" w:type="dxa"/>
+            <w:shd w:val="clear" w:color="auto" w:fill="FFC000"/>
           </w:tcPr>
           <w:p>
             <w:pPr>
@@ -7176,7 +7183,8 @@
         </w:tc>
         <w:tc>
           <w:tcPr>
-            <w:tcW w:w="1839" w:type="dxa"/>
+            <w:tcW w:w="1147" w:type="dxa"/>
+            <w:shd w:val="clear" w:color="auto" w:fill="FFC000"/>
           </w:tcPr>
           <w:p/>
         </w:tc>
@@ -7184,7 +7192,7 @@
       <w:tr>
         <w:tc>
           <w:tcPr>
-            <w:tcW w:w="2938" w:type="dxa"/>
+            <w:tcW w:w="4048" w:type="dxa"/>
             <w:shd w:val="clear" w:color="auto" w:fill="00B050"/>
           </w:tcPr>
           <w:p>
@@ -7198,7 +7206,7 @@
         </w:tc>
         <w:tc>
           <w:tcPr>
-            <w:tcW w:w="1771" w:type="dxa"/>
+            <w:tcW w:w="1586" w:type="dxa"/>
             <w:shd w:val="clear" w:color="auto" w:fill="00B050"/>
           </w:tcPr>
           <w:p>
@@ -7212,7 +7220,7 @@
         </w:tc>
         <w:tc>
           <w:tcPr>
-            <w:tcW w:w="1574" w:type="dxa"/>
+            <w:tcW w:w="1080" w:type="dxa"/>
             <w:shd w:val="clear" w:color="auto" w:fill="00B050"/>
           </w:tcPr>
           <w:p>
@@ -7226,7 +7234,7 @@
         </w:tc>
         <w:tc>
           <w:tcPr>
-            <w:tcW w:w="1839" w:type="dxa"/>
+            <w:tcW w:w="1147" w:type="dxa"/>
             <w:shd w:val="clear" w:color="auto" w:fill="00B050"/>
           </w:tcPr>
           <w:p/>
@@ -7235,7 +7243,7 @@
       <w:tr>
         <w:tc>
           <w:tcPr>
-            <w:tcW w:w="2938" w:type="dxa"/>
+            <w:tcW w:w="4048" w:type="dxa"/>
             <w:shd w:val="clear" w:color="auto" w:fill="00B050"/>
           </w:tcPr>
           <w:p>
@@ -7249,7 +7257,7 @@
         </w:tc>
         <w:tc>
           <w:tcPr>
-            <w:tcW w:w="1771" w:type="dxa"/>
+            <w:tcW w:w="1586" w:type="dxa"/>
             <w:shd w:val="clear" w:color="auto" w:fill="00B050"/>
           </w:tcPr>
           <w:p>
@@ -7263,7 +7271,7 @@
         </w:tc>
         <w:tc>
           <w:tcPr>
-            <w:tcW w:w="1574" w:type="dxa"/>
+            <w:tcW w:w="1080" w:type="dxa"/>
             <w:shd w:val="clear" w:color="auto" w:fill="00B050"/>
           </w:tcPr>
           <w:p>
@@ -7277,7 +7285,7 @@
         </w:tc>
         <w:tc>
           <w:tcPr>
-            <w:tcW w:w="1839" w:type="dxa"/>
+            <w:tcW w:w="1147" w:type="dxa"/>
             <w:shd w:val="clear" w:color="auto" w:fill="00B050"/>
           </w:tcPr>
           <w:p/>
@@ -7286,7 +7294,7 @@
       <w:tr>
         <w:tc>
           <w:tcPr>
-            <w:tcW w:w="2938" w:type="dxa"/>
+            <w:tcW w:w="4048" w:type="dxa"/>
             <w:shd w:val="clear" w:color="auto" w:fill="00B050"/>
           </w:tcPr>
           <w:p>
@@ -7300,7 +7308,7 @@
         </w:tc>
         <w:tc>
           <w:tcPr>
-            <w:tcW w:w="1771" w:type="dxa"/>
+            <w:tcW w:w="1586" w:type="dxa"/>
             <w:shd w:val="clear" w:color="auto" w:fill="00B050"/>
           </w:tcPr>
           <w:p>
@@ -7314,7 +7322,7 @@
         </w:tc>
         <w:tc>
           <w:tcPr>
-            <w:tcW w:w="1574" w:type="dxa"/>
+            <w:tcW w:w="1080" w:type="dxa"/>
             <w:shd w:val="clear" w:color="auto" w:fill="00B050"/>
           </w:tcPr>
           <w:p>
@@ -7328,7 +7336,7 @@
         </w:tc>
         <w:tc>
           <w:tcPr>
-            <w:tcW w:w="1839" w:type="dxa"/>
+            <w:tcW w:w="1147" w:type="dxa"/>
             <w:shd w:val="clear" w:color="auto" w:fill="00B050"/>
           </w:tcPr>
           <w:p/>
@@ -7337,7 +7345,8 @@
       <w:tr>
         <w:tc>
           <w:tcPr>
-            <w:tcW w:w="2938" w:type="dxa"/>
+            <w:tcW w:w="4048" w:type="dxa"/>
+            <w:shd w:val="clear" w:color="auto" w:fill="FFC000"/>
           </w:tcPr>
           <w:p>
             <w:pPr>
@@ -7350,7 +7359,8 @@
         </w:tc>
         <w:tc>
           <w:tcPr>
-            <w:tcW w:w="1771" w:type="dxa"/>
+            <w:tcW w:w="1586" w:type="dxa"/>
+            <w:shd w:val="clear" w:color="auto" w:fill="FFC000"/>
           </w:tcPr>
           <w:p>
             <w:pPr>
@@ -7363,7 +7373,8 @@
         </w:tc>
         <w:tc>
           <w:tcPr>
-            <w:tcW w:w="1574" w:type="dxa"/>
+            <w:tcW w:w="1080" w:type="dxa"/>
+            <w:shd w:val="clear" w:color="auto" w:fill="FFC000"/>
           </w:tcPr>
           <w:p>
             <w:pPr>
@@ -7376,7 +7387,8 @@
         </w:tc>
         <w:tc>
           <w:tcPr>
-            <w:tcW w:w="1839" w:type="dxa"/>
+            <w:tcW w:w="1147" w:type="dxa"/>
+            <w:shd w:val="clear" w:color="auto" w:fill="FFC000"/>
           </w:tcPr>
           <w:p/>
         </w:tc>
@@ -7384,7 +7396,7 @@
       <w:tr>
         <w:tc>
           <w:tcPr>
-            <w:tcW w:w="2938" w:type="dxa"/>
+            <w:tcW w:w="4048" w:type="dxa"/>
             <w:shd w:val="clear" w:color="auto" w:fill="00B050"/>
           </w:tcPr>
           <w:p>
@@ -7398,7 +7410,7 @@
         </w:tc>
         <w:tc>
           <w:tcPr>
-            <w:tcW w:w="1771" w:type="dxa"/>
+            <w:tcW w:w="1586" w:type="dxa"/>
             <w:shd w:val="clear" w:color="auto" w:fill="00B050"/>
           </w:tcPr>
           <w:p>
@@ -7412,7 +7424,7 @@
         </w:tc>
         <w:tc>
           <w:tcPr>
-            <w:tcW w:w="1574" w:type="dxa"/>
+            <w:tcW w:w="1080" w:type="dxa"/>
             <w:shd w:val="clear" w:color="auto" w:fill="00B050"/>
           </w:tcPr>
           <w:p>
@@ -7426,7 +7438,7 @@
         </w:tc>
         <w:tc>
           <w:tcPr>
-            <w:tcW w:w="1839" w:type="dxa"/>
+            <w:tcW w:w="1147" w:type="dxa"/>
             <w:shd w:val="clear" w:color="auto" w:fill="00B050"/>
           </w:tcPr>
           <w:p/>
@@ -7435,7 +7447,8 @@
       <w:tr>
         <w:tc>
           <w:tcPr>
-            <w:tcW w:w="2938" w:type="dxa"/>
+            <w:tcW w:w="4048" w:type="dxa"/>
+            <w:shd w:val="clear" w:color="auto" w:fill="FFC000"/>
           </w:tcPr>
           <w:p>
             <w:pPr>
@@ -7448,7 +7461,8 @@
         </w:tc>
         <w:tc>
           <w:tcPr>
-            <w:tcW w:w="1771" w:type="dxa"/>
+            <w:tcW w:w="1586" w:type="dxa"/>
+            <w:shd w:val="clear" w:color="auto" w:fill="FFC000"/>
           </w:tcPr>
           <w:p>
             <w:pPr>
@@ -7461,7 +7475,8 @@
         </w:tc>
         <w:tc>
           <w:tcPr>
-            <w:tcW w:w="1574" w:type="dxa"/>
+            <w:tcW w:w="1080" w:type="dxa"/>
+            <w:shd w:val="clear" w:color="auto" w:fill="FFC000"/>
           </w:tcPr>
           <w:p>
             <w:pPr>
@@ -7474,7 +7489,8 @@
         </w:tc>
         <w:tc>
           <w:tcPr>
-            <w:tcW w:w="1839" w:type="dxa"/>
+            <w:tcW w:w="1147" w:type="dxa"/>
+            <w:shd w:val="clear" w:color="auto" w:fill="FFC000"/>
           </w:tcPr>
           <w:p/>
         </w:tc>
@@ -7482,7 +7498,8 @@
       <w:tr>
         <w:tc>
           <w:tcPr>
-            <w:tcW w:w="2938" w:type="dxa"/>
+            <w:tcW w:w="4048" w:type="dxa"/>
+            <w:shd w:val="clear" w:color="auto" w:fill="FFC000"/>
           </w:tcPr>
           <w:p>
             <w:pPr>
@@ -7495,7 +7512,8 @@
         </w:tc>
         <w:tc>
           <w:tcPr>
-            <w:tcW w:w="1771" w:type="dxa"/>
+            <w:tcW w:w="1586" w:type="dxa"/>
+            <w:shd w:val="clear" w:color="auto" w:fill="FFC000"/>
           </w:tcPr>
           <w:p>
             <w:pPr>
@@ -7508,7 +7526,8 @@
         </w:tc>
         <w:tc>
           <w:tcPr>
-            <w:tcW w:w="1574" w:type="dxa"/>
+            <w:tcW w:w="1080" w:type="dxa"/>
+            <w:shd w:val="clear" w:color="auto" w:fill="FFC000"/>
           </w:tcPr>
           <w:p>
             <w:pPr>
@@ -7521,7 +7540,8 @@
         </w:tc>
         <w:tc>
           <w:tcPr>
-            <w:tcW w:w="1839" w:type="dxa"/>
+            <w:tcW w:w="1147" w:type="dxa"/>
+            <w:shd w:val="clear" w:color="auto" w:fill="FFC000"/>
           </w:tcPr>
           <w:p/>
         </w:tc>
@@ -7529,7 +7549,7 @@
       <w:tr>
         <w:tc>
           <w:tcPr>
-            <w:tcW w:w="2938" w:type="dxa"/>
+            <w:tcW w:w="4048" w:type="dxa"/>
             <w:shd w:val="clear" w:color="auto" w:fill="00B050"/>
           </w:tcPr>
           <w:p>
@@ -7551,7 +7571,7 @@
         </w:tc>
         <w:tc>
           <w:tcPr>
-            <w:tcW w:w="1771" w:type="dxa"/>
+            <w:tcW w:w="1586" w:type="dxa"/>
             <w:shd w:val="clear" w:color="auto" w:fill="00B050"/>
           </w:tcPr>
           <w:p>
@@ -7565,7 +7585,7 @@
         </w:tc>
         <w:tc>
           <w:tcPr>
-            <w:tcW w:w="1574" w:type="dxa"/>
+            <w:tcW w:w="1080" w:type="dxa"/>
             <w:shd w:val="clear" w:color="auto" w:fill="00B050"/>
           </w:tcPr>
           <w:p>
@@ -7579,7 +7599,7 @@
         </w:tc>
         <w:tc>
           <w:tcPr>
-            <w:tcW w:w="1839" w:type="dxa"/>
+            <w:tcW w:w="1147" w:type="dxa"/>
             <w:shd w:val="clear" w:color="auto" w:fill="00B050"/>
           </w:tcPr>
           <w:p/>
@@ -7588,7 +7608,8 @@
       <w:tr>
         <w:tc>
           <w:tcPr>
-            <w:tcW w:w="2938" w:type="dxa"/>
+            <w:tcW w:w="4048" w:type="dxa"/>
+            <w:shd w:val="clear" w:color="auto" w:fill="FFC000"/>
           </w:tcPr>
           <w:p>
             <w:pPr>
@@ -7601,7 +7622,8 @@
         </w:tc>
         <w:tc>
           <w:tcPr>
-            <w:tcW w:w="1771" w:type="dxa"/>
+            <w:tcW w:w="1586" w:type="dxa"/>
+            <w:shd w:val="clear" w:color="auto" w:fill="FFC000"/>
           </w:tcPr>
           <w:p>
             <w:pPr>
@@ -7614,7 +7636,8 @@
         </w:tc>
         <w:tc>
           <w:tcPr>
-            <w:tcW w:w="1574" w:type="dxa"/>
+            <w:tcW w:w="1080" w:type="dxa"/>
+            <w:shd w:val="clear" w:color="auto" w:fill="FFC000"/>
           </w:tcPr>
           <w:p>
             <w:pPr>
@@ -7627,7 +7650,8 @@
         </w:tc>
         <w:tc>
           <w:tcPr>
-            <w:tcW w:w="1839" w:type="dxa"/>
+            <w:tcW w:w="1147" w:type="dxa"/>
+            <w:shd w:val="clear" w:color="auto" w:fill="FFC000"/>
           </w:tcPr>
           <w:p/>
         </w:tc>
@@ -7635,7 +7659,7 @@
       <w:tr>
         <w:tc>
           <w:tcPr>
-            <w:tcW w:w="2938" w:type="dxa"/>
+            <w:tcW w:w="4048" w:type="dxa"/>
             <w:shd w:val="clear" w:color="auto" w:fill="00B050"/>
           </w:tcPr>
           <w:p>
@@ -7649,7 +7673,7 @@
         </w:tc>
         <w:tc>
           <w:tcPr>
-            <w:tcW w:w="1771" w:type="dxa"/>
+            <w:tcW w:w="1586" w:type="dxa"/>
             <w:shd w:val="clear" w:color="auto" w:fill="00B050"/>
           </w:tcPr>
           <w:p>
@@ -7663,7 +7687,7 @@
         </w:tc>
         <w:tc>
           <w:tcPr>
-            <w:tcW w:w="1574" w:type="dxa"/>
+            <w:tcW w:w="1080" w:type="dxa"/>
             <w:shd w:val="clear" w:color="auto" w:fill="00B050"/>
           </w:tcPr>
           <w:p>
@@ -7677,7 +7701,7 @@
         </w:tc>
         <w:tc>
           <w:tcPr>
-            <w:tcW w:w="1839" w:type="dxa"/>
+            <w:tcW w:w="1147" w:type="dxa"/>
             <w:shd w:val="clear" w:color="auto" w:fill="00B050"/>
           </w:tcPr>
           <w:p/>
@@ -7686,7 +7710,7 @@
       <w:tr>
         <w:tc>
           <w:tcPr>
-            <w:tcW w:w="2938" w:type="dxa"/>
+            <w:tcW w:w="4048" w:type="dxa"/>
             <w:shd w:val="clear" w:color="auto" w:fill="00B050"/>
           </w:tcPr>
           <w:p>
@@ -7700,7 +7724,7 @@
         </w:tc>
         <w:tc>
           <w:tcPr>
-            <w:tcW w:w="1771" w:type="dxa"/>
+            <w:tcW w:w="1586" w:type="dxa"/>
             <w:shd w:val="clear" w:color="auto" w:fill="00B050"/>
           </w:tcPr>
           <w:p>
@@ -7714,7 +7738,7 @@
         </w:tc>
         <w:tc>
           <w:tcPr>
-            <w:tcW w:w="1574" w:type="dxa"/>
+            <w:tcW w:w="1080" w:type="dxa"/>
             <w:shd w:val="clear" w:color="auto" w:fill="00B050"/>
           </w:tcPr>
           <w:p>
@@ -7728,7 +7752,7 @@
         </w:tc>
         <w:tc>
           <w:tcPr>
-            <w:tcW w:w="1839" w:type="dxa"/>
+            <w:tcW w:w="1147" w:type="dxa"/>
             <w:shd w:val="clear" w:color="auto" w:fill="00B050"/>
           </w:tcPr>
           <w:p/>
@@ -7737,7 +7761,7 @@
       <w:tr>
         <w:tc>
           <w:tcPr>
-            <w:tcW w:w="2938" w:type="dxa"/>
+            <w:tcW w:w="4048" w:type="dxa"/>
             <w:shd w:val="clear" w:color="auto" w:fill="00B050"/>
           </w:tcPr>
           <w:p>
@@ -7751,7 +7775,7 @@
         </w:tc>
         <w:tc>
           <w:tcPr>
-            <w:tcW w:w="1771" w:type="dxa"/>
+            <w:tcW w:w="1586" w:type="dxa"/>
             <w:shd w:val="clear" w:color="auto" w:fill="00B050"/>
           </w:tcPr>
           <w:p>
@@ -7765,7 +7789,7 @@
         </w:tc>
         <w:tc>
           <w:tcPr>
-            <w:tcW w:w="1574" w:type="dxa"/>
+            <w:tcW w:w="1080" w:type="dxa"/>
             <w:shd w:val="clear" w:color="auto" w:fill="00B050"/>
           </w:tcPr>
           <w:p>
@@ -7779,7 +7803,7 @@
         </w:tc>
         <w:tc>
           <w:tcPr>
-            <w:tcW w:w="1839" w:type="dxa"/>
+            <w:tcW w:w="1147" w:type="dxa"/>
             <w:shd w:val="clear" w:color="auto" w:fill="00B050"/>
           </w:tcPr>
           <w:p/>
@@ -7788,7 +7812,8 @@
       <w:tr>
         <w:tc>
           <w:tcPr>
-            <w:tcW w:w="2938" w:type="dxa"/>
+            <w:tcW w:w="4048" w:type="dxa"/>
+            <w:shd w:val="clear" w:color="auto" w:fill="FFC000"/>
           </w:tcPr>
           <w:p>
             <w:pPr>
@@ -7801,7 +7826,8 @@
         </w:tc>
         <w:tc>
           <w:tcPr>
-            <w:tcW w:w="1771" w:type="dxa"/>
+            <w:tcW w:w="1586" w:type="dxa"/>
+            <w:shd w:val="clear" w:color="auto" w:fill="FFC000"/>
           </w:tcPr>
           <w:p>
             <w:pPr>
@@ -7814,7 +7840,8 @@
         </w:tc>
         <w:tc>
           <w:tcPr>
-            <w:tcW w:w="1574" w:type="dxa"/>
+            <w:tcW w:w="1080" w:type="dxa"/>
+            <w:shd w:val="clear" w:color="auto" w:fill="FFC000"/>
           </w:tcPr>
           <w:p>
             <w:pPr>
@@ -7827,7 +7854,8 @@
         </w:tc>
         <w:tc>
           <w:tcPr>
-            <w:tcW w:w="1839" w:type="dxa"/>
+            <w:tcW w:w="1147" w:type="dxa"/>
+            <w:shd w:val="clear" w:color="auto" w:fill="FFC000"/>
           </w:tcPr>
           <w:p/>
         </w:tc>
@@ -7835,7 +7863,8 @@
       <w:tr>
         <w:tc>
           <w:tcPr>
-            <w:tcW w:w="2938" w:type="dxa"/>
+            <w:tcW w:w="4048" w:type="dxa"/>
+            <w:shd w:val="clear" w:color="auto" w:fill="FFC000"/>
           </w:tcPr>
           <w:p>
             <w:pPr>
@@ -7848,7 +7877,8 @@
         </w:tc>
         <w:tc>
           <w:tcPr>
-            <w:tcW w:w="1771" w:type="dxa"/>
+            <w:tcW w:w="1586" w:type="dxa"/>
+            <w:shd w:val="clear" w:color="auto" w:fill="FFC000"/>
           </w:tcPr>
           <w:p>
             <w:pPr>
@@ -7861,7 +7891,8 @@
         </w:tc>
         <w:tc>
           <w:tcPr>
-            <w:tcW w:w="1574" w:type="dxa"/>
+            <w:tcW w:w="1080" w:type="dxa"/>
+            <w:shd w:val="clear" w:color="auto" w:fill="FFC000"/>
           </w:tcPr>
           <w:p>
             <w:pPr>
@@ -7874,7 +7905,8 @@
         </w:tc>
         <w:tc>
           <w:tcPr>
-            <w:tcW w:w="1839" w:type="dxa"/>
+            <w:tcW w:w="1147" w:type="dxa"/>
+            <w:shd w:val="clear" w:color="auto" w:fill="FFC000"/>
           </w:tcPr>
           <w:p/>
         </w:tc>
@@ -7882,7 +7914,7 @@
       <w:tr>
         <w:tc>
           <w:tcPr>
-            <w:tcW w:w="2938" w:type="dxa"/>
+            <w:tcW w:w="4048" w:type="dxa"/>
             <w:shd w:val="clear" w:color="auto" w:fill="00B050"/>
           </w:tcPr>
           <w:p>
@@ -7896,7 +7928,7 @@
         </w:tc>
         <w:tc>
           <w:tcPr>
-            <w:tcW w:w="1771" w:type="dxa"/>
+            <w:tcW w:w="1586" w:type="dxa"/>
             <w:shd w:val="clear" w:color="auto" w:fill="00B050"/>
           </w:tcPr>
           <w:p>
@@ -7910,7 +7942,7 @@
         </w:tc>
         <w:tc>
           <w:tcPr>
-            <w:tcW w:w="1574" w:type="dxa"/>
+            <w:tcW w:w="1080" w:type="dxa"/>
             <w:shd w:val="clear" w:color="auto" w:fill="00B050"/>
           </w:tcPr>
           <w:p>
@@ -7924,7 +7956,7 @@
         </w:tc>
         <w:tc>
           <w:tcPr>
-            <w:tcW w:w="1839" w:type="dxa"/>
+            <w:tcW w:w="1147" w:type="dxa"/>
             <w:shd w:val="clear" w:color="auto" w:fill="00B050"/>
           </w:tcPr>
           <w:p/>
@@ -7933,7 +7965,7 @@
       <w:tr>
         <w:tc>
           <w:tcPr>
-            <w:tcW w:w="2938" w:type="dxa"/>
+            <w:tcW w:w="4048" w:type="dxa"/>
             <w:shd w:val="clear" w:color="auto" w:fill="FF0000"/>
           </w:tcPr>
           <w:p>
@@ -7947,7 +7979,7 @@
         </w:tc>
         <w:tc>
           <w:tcPr>
-            <w:tcW w:w="1771" w:type="dxa"/>
+            <w:tcW w:w="1586" w:type="dxa"/>
             <w:shd w:val="clear" w:color="auto" w:fill="FF0000"/>
           </w:tcPr>
           <w:p>
@@ -7961,7 +7993,7 @@
         </w:tc>
         <w:tc>
           <w:tcPr>
-            <w:tcW w:w="1574" w:type="dxa"/>
+            <w:tcW w:w="1080" w:type="dxa"/>
             <w:shd w:val="clear" w:color="auto" w:fill="FF0000"/>
           </w:tcPr>
           <w:p>
@@ -7975,7 +8007,7 @@
         </w:tc>
         <w:tc>
           <w:tcPr>
-            <w:tcW w:w="1839" w:type="dxa"/>
+            <w:tcW w:w="1147" w:type="dxa"/>
             <w:shd w:val="clear" w:color="auto" w:fill="FF0000"/>
           </w:tcPr>
           <w:p/>
@@ -7984,7 +8016,7 @@
       <w:tr>
         <w:tc>
           <w:tcPr>
-            <w:tcW w:w="2938" w:type="dxa"/>
+            <w:tcW w:w="4048" w:type="dxa"/>
             <w:shd w:val="clear" w:color="auto" w:fill="00B050"/>
           </w:tcPr>
           <w:p>
@@ -7998,7 +8030,7 @@
         </w:tc>
         <w:tc>
           <w:tcPr>
-            <w:tcW w:w="1771" w:type="dxa"/>
+            <w:tcW w:w="1586" w:type="dxa"/>
             <w:shd w:val="clear" w:color="auto" w:fill="00B050"/>
           </w:tcPr>
           <w:p>
@@ -8012,7 +8044,7 @@
         </w:tc>
         <w:tc>
           <w:tcPr>
-            <w:tcW w:w="1574" w:type="dxa"/>
+            <w:tcW w:w="1080" w:type="dxa"/>
             <w:shd w:val="clear" w:color="auto" w:fill="00B050"/>
           </w:tcPr>
           <w:p>
@@ -8026,7 +8058,7 @@
         </w:tc>
         <w:tc>
           <w:tcPr>
-            <w:tcW w:w="1839" w:type="dxa"/>
+            <w:tcW w:w="1147" w:type="dxa"/>
             <w:shd w:val="clear" w:color="auto" w:fill="00B050"/>
           </w:tcPr>
           <w:p/>
@@ -8035,7 +8067,7 @@
       <w:tr>
         <w:tc>
           <w:tcPr>
-            <w:tcW w:w="2938" w:type="dxa"/>
+            <w:tcW w:w="4048" w:type="dxa"/>
             <w:shd w:val="clear" w:color="auto" w:fill="00B050"/>
           </w:tcPr>
           <w:p>
@@ -8049,7 +8081,7 @@
         </w:tc>
         <w:tc>
           <w:tcPr>
-            <w:tcW w:w="1771" w:type="dxa"/>
+            <w:tcW w:w="1586" w:type="dxa"/>
             <w:shd w:val="clear" w:color="auto" w:fill="00B050"/>
           </w:tcPr>
           <w:p>
@@ -8063,7 +8095,7 @@
         </w:tc>
         <w:tc>
           <w:tcPr>
-            <w:tcW w:w="1574" w:type="dxa"/>
+            <w:tcW w:w="1080" w:type="dxa"/>
             <w:shd w:val="clear" w:color="auto" w:fill="00B050"/>
           </w:tcPr>
           <w:p>
@@ -8077,7 +8109,7 @@
         </w:tc>
         <w:tc>
           <w:tcPr>
-            <w:tcW w:w="1839" w:type="dxa"/>
+            <w:tcW w:w="1147" w:type="dxa"/>
             <w:shd w:val="clear" w:color="auto" w:fill="00B050"/>
           </w:tcPr>
           <w:p/>
@@ -8086,7 +8118,7 @@
       <w:tr>
         <w:tc>
           <w:tcPr>
-            <w:tcW w:w="2938" w:type="dxa"/>
+            <w:tcW w:w="4048" w:type="dxa"/>
             <w:shd w:val="clear" w:color="auto" w:fill="00B050"/>
           </w:tcPr>
           <w:p>
@@ -8100,7 +8132,7 @@
         </w:tc>
         <w:tc>
           <w:tcPr>
-            <w:tcW w:w="1771" w:type="dxa"/>
+            <w:tcW w:w="1586" w:type="dxa"/>
             <w:shd w:val="clear" w:color="auto" w:fill="00B050"/>
           </w:tcPr>
           <w:p>
@@ -8114,7 +8146,7 @@
         </w:tc>
         <w:tc>
           <w:tcPr>
-            <w:tcW w:w="1574" w:type="dxa"/>
+            <w:tcW w:w="1080" w:type="dxa"/>
             <w:shd w:val="clear" w:color="auto" w:fill="00B050"/>
           </w:tcPr>
           <w:p>
@@ -8128,7 +8160,7 @@
         </w:tc>
         <w:tc>
           <w:tcPr>
-            <w:tcW w:w="1839" w:type="dxa"/>
+            <w:tcW w:w="1147" w:type="dxa"/>
             <w:shd w:val="clear" w:color="auto" w:fill="00B050"/>
           </w:tcPr>
           <w:p/>
@@ -8137,7 +8169,7 @@
       <w:tr>
         <w:tc>
           <w:tcPr>
-            <w:tcW w:w="2938" w:type="dxa"/>
+            <w:tcW w:w="4048" w:type="dxa"/>
             <w:shd w:val="clear" w:color="auto" w:fill="00B050"/>
           </w:tcPr>
           <w:p>
@@ -8151,7 +8183,7 @@
         </w:tc>
         <w:tc>
           <w:tcPr>
-            <w:tcW w:w="1771" w:type="dxa"/>
+            <w:tcW w:w="1586" w:type="dxa"/>
             <w:shd w:val="clear" w:color="auto" w:fill="00B050"/>
           </w:tcPr>
           <w:p>
@@ -8165,7 +8197,7 @@
         </w:tc>
         <w:tc>
           <w:tcPr>
-            <w:tcW w:w="1574" w:type="dxa"/>
+            <w:tcW w:w="1080" w:type="dxa"/>
             <w:shd w:val="clear" w:color="auto" w:fill="00B050"/>
           </w:tcPr>
           <w:p>
@@ -8179,7 +8211,7 @@
         </w:tc>
         <w:tc>
           <w:tcPr>
-            <w:tcW w:w="1839" w:type="dxa"/>
+            <w:tcW w:w="1147" w:type="dxa"/>
             <w:shd w:val="clear" w:color="auto" w:fill="00B050"/>
           </w:tcPr>
           <w:p/>
@@ -8188,7 +8220,8 @@
       <w:tr>
         <w:tc>
           <w:tcPr>
-            <w:tcW w:w="2938" w:type="dxa"/>
+            <w:tcW w:w="4048" w:type="dxa"/>
+            <w:shd w:val="clear" w:color="auto" w:fill="FFC000"/>
           </w:tcPr>
           <w:p>
             <w:pPr>
@@ -8201,7 +8234,8 @@
         </w:tc>
         <w:tc>
           <w:tcPr>
-            <w:tcW w:w="1771" w:type="dxa"/>
+            <w:tcW w:w="1586" w:type="dxa"/>
+            <w:shd w:val="clear" w:color="auto" w:fill="FFC000"/>
           </w:tcPr>
           <w:p>
             <w:pPr>
@@ -8214,7 +8248,8 @@
         </w:tc>
         <w:tc>
           <w:tcPr>
-            <w:tcW w:w="1574" w:type="dxa"/>
+            <w:tcW w:w="1080" w:type="dxa"/>
+            <w:shd w:val="clear" w:color="auto" w:fill="FFC000"/>
           </w:tcPr>
           <w:p>
             <w:pPr>
@@ -8227,7 +8262,8 @@
         </w:tc>
         <w:tc>
           <w:tcPr>
-            <w:tcW w:w="1839" w:type="dxa"/>
+            <w:tcW w:w="1147" w:type="dxa"/>
+            <w:shd w:val="clear" w:color="auto" w:fill="FFC000"/>
           </w:tcPr>
           <w:p/>
         </w:tc>
@@ -8235,7 +8271,7 @@
       <w:tr>
         <w:tc>
           <w:tcPr>
-            <w:tcW w:w="2938" w:type="dxa"/>
+            <w:tcW w:w="4048" w:type="dxa"/>
           </w:tcPr>
           <w:p>
             <w:pPr>
@@ -8253,7 +8289,7 @@
         </w:tc>
         <w:tc>
           <w:tcPr>
-            <w:tcW w:w="1771" w:type="dxa"/>
+            <w:tcW w:w="1586" w:type="dxa"/>
           </w:tcPr>
           <w:p>
             <w:pPr>
@@ -8266,7 +8302,7 @@
         </w:tc>
         <w:tc>
           <w:tcPr>
-            <w:tcW w:w="1574" w:type="dxa"/>
+            <w:tcW w:w="1080" w:type="dxa"/>
           </w:tcPr>
           <w:p>
             <w:pPr>
@@ -8279,7 +8315,7 @@
         </w:tc>
         <w:tc>
           <w:tcPr>
-            <w:tcW w:w="1839" w:type="dxa"/>
+            <w:tcW w:w="1147" w:type="dxa"/>
           </w:tcPr>
           <w:p/>
         </w:tc>
@@ -8287,7 +8323,7 @@
       <w:tr>
         <w:tc>
           <w:tcPr>
-            <w:tcW w:w="2938" w:type="dxa"/>
+            <w:tcW w:w="4048" w:type="dxa"/>
             <w:shd w:val="clear" w:color="auto" w:fill="00B050"/>
           </w:tcPr>
           <w:p>
@@ -8301,7 +8337,7 @@
         </w:tc>
         <w:tc>
           <w:tcPr>
-            <w:tcW w:w="1771" w:type="dxa"/>
+            <w:tcW w:w="1586" w:type="dxa"/>
             <w:shd w:val="clear" w:color="auto" w:fill="00B050"/>
           </w:tcPr>
           <w:p>
@@ -8320,7 +8356,7 @@
         </w:tc>
         <w:tc>
           <w:tcPr>
-            <w:tcW w:w="1574" w:type="dxa"/>
+            <w:tcW w:w="1080" w:type="dxa"/>
             <w:shd w:val="clear" w:color="auto" w:fill="00B050"/>
           </w:tcPr>
           <w:p>
@@ -8334,7 +8370,7 @@
         </w:tc>
         <w:tc>
           <w:tcPr>
-            <w:tcW w:w="1839" w:type="dxa"/>
+            <w:tcW w:w="1147" w:type="dxa"/>
             <w:shd w:val="clear" w:color="auto" w:fill="00B050"/>
           </w:tcPr>
           <w:p/>
@@ -8343,7 +8379,7 @@
       <w:tr>
         <w:tc>
           <w:tcPr>
-            <w:tcW w:w="2938" w:type="dxa"/>
+            <w:tcW w:w="4048" w:type="dxa"/>
             <w:shd w:val="clear" w:color="auto" w:fill="00B050"/>
           </w:tcPr>
           <w:p>
@@ -8357,7 +8393,7 @@
         </w:tc>
         <w:tc>
           <w:tcPr>
-            <w:tcW w:w="1771" w:type="dxa"/>
+            <w:tcW w:w="1586" w:type="dxa"/>
             <w:shd w:val="clear" w:color="auto" w:fill="00B050"/>
           </w:tcPr>
           <w:p>
@@ -8376,7 +8412,7 @@
         </w:tc>
         <w:tc>
           <w:tcPr>
-            <w:tcW w:w="1574" w:type="dxa"/>
+            <w:tcW w:w="1080" w:type="dxa"/>
             <w:shd w:val="clear" w:color="auto" w:fill="00B050"/>
           </w:tcPr>
           <w:p>
@@ -8390,7 +8426,7 @@
         </w:tc>
         <w:tc>
           <w:tcPr>
-            <w:tcW w:w="1839" w:type="dxa"/>
+            <w:tcW w:w="1147" w:type="dxa"/>
             <w:shd w:val="clear" w:color="auto" w:fill="00B050"/>
           </w:tcPr>
           <w:p/>
@@ -8399,7 +8435,7 @@
       <w:tr>
         <w:tc>
           <w:tcPr>
-            <w:tcW w:w="2938" w:type="dxa"/>
+            <w:tcW w:w="4048" w:type="dxa"/>
             <w:shd w:val="clear" w:color="auto" w:fill="00B050"/>
           </w:tcPr>
           <w:p>
@@ -8413,7 +8449,7 @@
         </w:tc>
         <w:tc>
           <w:tcPr>
-            <w:tcW w:w="1771" w:type="dxa"/>
+            <w:tcW w:w="1586" w:type="dxa"/>
             <w:shd w:val="clear" w:color="auto" w:fill="00B050"/>
           </w:tcPr>
           <w:p>
@@ -8432,7 +8468,7 @@
         </w:tc>
         <w:tc>
           <w:tcPr>
-            <w:tcW w:w="1574" w:type="dxa"/>
+            <w:tcW w:w="1080" w:type="dxa"/>
             <w:shd w:val="clear" w:color="auto" w:fill="00B050"/>
           </w:tcPr>
           <w:p>
@@ -8446,7 +8482,7 @@
         </w:tc>
         <w:tc>
           <w:tcPr>
-            <w:tcW w:w="1839" w:type="dxa"/>
+            <w:tcW w:w="1147" w:type="dxa"/>
             <w:shd w:val="clear" w:color="auto" w:fill="00B050"/>
           </w:tcPr>
           <w:p/>
@@ -8455,8 +8491,8 @@
       <w:tr>
         <w:tc>
           <w:tcPr>
-            <w:tcW w:w="2938" w:type="dxa"/>
-            <w:shd w:val="clear" w:color="auto" w:fill="FFFFFF" w:themeFill="background1"/>
+            <w:tcW w:w="4048" w:type="dxa"/>
+            <w:shd w:val="clear" w:color="auto" w:fill="FFC000"/>
           </w:tcPr>
           <w:p>
             <w:pPr>
@@ -8469,8 +8505,8 @@
         </w:tc>
         <w:tc>
           <w:tcPr>
-            <w:tcW w:w="1771" w:type="dxa"/>
-            <w:shd w:val="clear" w:color="auto" w:fill="FFFFFF" w:themeFill="background1"/>
+            <w:tcW w:w="1586" w:type="dxa"/>
+            <w:shd w:val="clear" w:color="auto" w:fill="FFC000"/>
           </w:tcPr>
           <w:p>
             <w:pPr>
@@ -8488,8 +8524,8 @@
         </w:tc>
         <w:tc>
           <w:tcPr>
-            <w:tcW w:w="1574" w:type="dxa"/>
-            <w:shd w:val="clear" w:color="auto" w:fill="FFFFFF" w:themeFill="background1"/>
+            <w:tcW w:w="1080" w:type="dxa"/>
+            <w:shd w:val="clear" w:color="auto" w:fill="FFC000"/>
           </w:tcPr>
           <w:p>
             <w:pPr>
@@ -8502,8 +8538,8 @@
         </w:tc>
         <w:tc>
           <w:tcPr>
-            <w:tcW w:w="1839" w:type="dxa"/>
-            <w:shd w:val="clear" w:color="auto" w:fill="FFFFFF" w:themeFill="background1"/>
+            <w:tcW w:w="1147" w:type="dxa"/>
+            <w:shd w:val="clear" w:color="auto" w:fill="FFC000"/>
           </w:tcPr>
           <w:p/>
         </w:tc>
@@ -8511,7 +8547,7 @@
       <w:tr>
         <w:tc>
           <w:tcPr>
-            <w:tcW w:w="2938" w:type="dxa"/>
+            <w:tcW w:w="4048" w:type="dxa"/>
             <w:shd w:val="clear" w:color="auto" w:fill="00B050"/>
           </w:tcPr>
           <w:p>
@@ -8525,7 +8561,7 @@
         </w:tc>
         <w:tc>
           <w:tcPr>
-            <w:tcW w:w="1771" w:type="dxa"/>
+            <w:tcW w:w="1586" w:type="dxa"/>
             <w:shd w:val="clear" w:color="auto" w:fill="00B050"/>
           </w:tcPr>
           <w:p>
@@ -8544,7 +8580,7 @@
         </w:tc>
         <w:tc>
           <w:tcPr>
-            <w:tcW w:w="1574" w:type="dxa"/>
+            <w:tcW w:w="1080" w:type="dxa"/>
             <w:shd w:val="clear" w:color="auto" w:fill="00B050"/>
           </w:tcPr>
           <w:p>
@@ -8558,7 +8594,7 @@
         </w:tc>
         <w:tc>
           <w:tcPr>
-            <w:tcW w:w="1839" w:type="dxa"/>
+            <w:tcW w:w="1147" w:type="dxa"/>
             <w:shd w:val="clear" w:color="auto" w:fill="00B050"/>
           </w:tcPr>
           <w:p/>
@@ -8567,7 +8603,7 @@
       <w:tr>
         <w:tc>
           <w:tcPr>
-            <w:tcW w:w="2938" w:type="dxa"/>
+            <w:tcW w:w="4048" w:type="dxa"/>
             <w:shd w:val="clear" w:color="auto" w:fill="00B050"/>
           </w:tcPr>
           <w:p>
@@ -8581,7 +8617,7 @@
         </w:tc>
         <w:tc>
           <w:tcPr>
-            <w:tcW w:w="1771" w:type="dxa"/>
+            <w:tcW w:w="1586" w:type="dxa"/>
             <w:shd w:val="clear" w:color="auto" w:fill="00B050"/>
           </w:tcPr>
           <w:p>
@@ -8600,7 +8636,7 @@
         </w:tc>
         <w:tc>
           <w:tcPr>
-            <w:tcW w:w="1574" w:type="dxa"/>
+            <w:tcW w:w="1080" w:type="dxa"/>
             <w:shd w:val="clear" w:color="auto" w:fill="00B050"/>
           </w:tcPr>
           <w:p>
@@ -8614,7 +8650,7 @@
         </w:tc>
         <w:tc>
           <w:tcPr>
-            <w:tcW w:w="1839" w:type="dxa"/>
+            <w:tcW w:w="1147" w:type="dxa"/>
             <w:shd w:val="clear" w:color="auto" w:fill="00B050"/>
           </w:tcPr>
           <w:p/>
@@ -8623,7 +8659,7 @@
       <w:tr>
         <w:tc>
           <w:tcPr>
-            <w:tcW w:w="2938" w:type="dxa"/>
+            <w:tcW w:w="4048" w:type="dxa"/>
             <w:shd w:val="clear" w:color="auto" w:fill="00B050"/>
           </w:tcPr>
           <w:p>
@@ -8637,7 +8673,7 @@
         </w:tc>
         <w:tc>
           <w:tcPr>
-            <w:tcW w:w="1771" w:type="dxa"/>
+            <w:tcW w:w="1586" w:type="dxa"/>
             <w:shd w:val="clear" w:color="auto" w:fill="00B050"/>
           </w:tcPr>
           <w:p>
@@ -8656,7 +8692,7 @@
         </w:tc>
         <w:tc>
           <w:tcPr>
-            <w:tcW w:w="1574" w:type="dxa"/>
+            <w:tcW w:w="1080" w:type="dxa"/>
             <w:shd w:val="clear" w:color="auto" w:fill="00B050"/>
           </w:tcPr>
           <w:p>
@@ -8670,7 +8706,7 @@
         </w:tc>
         <w:tc>
           <w:tcPr>
-            <w:tcW w:w="1839" w:type="dxa"/>
+            <w:tcW w:w="1147" w:type="dxa"/>
             <w:shd w:val="clear" w:color="auto" w:fill="00B050"/>
           </w:tcPr>
           <w:p/>
@@ -8679,7 +8715,8 @@
       <w:tr>
         <w:tc>
           <w:tcPr>
-            <w:tcW w:w="2938" w:type="dxa"/>
+            <w:tcW w:w="4048" w:type="dxa"/>
+            <w:shd w:val="clear" w:color="auto" w:fill="FFC000"/>
           </w:tcPr>
           <w:p>
             <w:pPr>
@@ -8692,7 +8729,8 @@
         </w:tc>
         <w:tc>
           <w:tcPr>
-            <w:tcW w:w="1771" w:type="dxa"/>
+            <w:tcW w:w="1586" w:type="dxa"/>
+            <w:shd w:val="clear" w:color="auto" w:fill="FFC000"/>
           </w:tcPr>
           <w:p>
             <w:pPr>
@@ -8710,7 +8748,8 @@
         </w:tc>
         <w:tc>
           <w:tcPr>
-            <w:tcW w:w="1574" w:type="dxa"/>
+            <w:tcW w:w="1080" w:type="dxa"/>
+            <w:shd w:val="clear" w:color="auto" w:fill="FFC000"/>
           </w:tcPr>
           <w:p>
             <w:pPr>
@@ -8723,7 +8762,8 @@
         </w:tc>
         <w:tc>
           <w:tcPr>
-            <w:tcW w:w="1839" w:type="dxa"/>
+            <w:tcW w:w="1147" w:type="dxa"/>
+            <w:shd w:val="clear" w:color="auto" w:fill="FFC000"/>
           </w:tcPr>
           <w:p/>
         </w:tc>
@@ -8731,7 +8771,7 @@
       <w:tr>
         <w:tc>
           <w:tcPr>
-            <w:tcW w:w="2938" w:type="dxa"/>
+            <w:tcW w:w="4048" w:type="dxa"/>
             <w:shd w:val="clear" w:color="auto" w:fill="00B050"/>
           </w:tcPr>
           <w:p>
@@ -8745,7 +8785,7 @@
         </w:tc>
         <w:tc>
           <w:tcPr>
-            <w:tcW w:w="1771" w:type="dxa"/>
+            <w:tcW w:w="1586" w:type="dxa"/>
             <w:shd w:val="clear" w:color="auto" w:fill="00B050"/>
           </w:tcPr>
           <w:p>
@@ -8764,7 +8804,7 @@
         </w:tc>
         <w:tc>
           <w:tcPr>
-            <w:tcW w:w="1574" w:type="dxa"/>
+            <w:tcW w:w="1080" w:type="dxa"/>
             <w:shd w:val="clear" w:color="auto" w:fill="00B050"/>
           </w:tcPr>
           <w:p>
@@ -8778,7 +8818,7 @@
         </w:tc>
         <w:tc>
           <w:tcPr>
-            <w:tcW w:w="1839" w:type="dxa"/>
+            <w:tcW w:w="1147" w:type="dxa"/>
             <w:shd w:val="clear" w:color="auto" w:fill="00B050"/>
           </w:tcPr>
           <w:p/>
@@ -8787,7 +8827,7 @@
       <w:tr>
         <w:tc>
           <w:tcPr>
-            <w:tcW w:w="2938" w:type="dxa"/>
+            <w:tcW w:w="4048" w:type="dxa"/>
             <w:shd w:val="clear" w:color="auto" w:fill="00B050"/>
           </w:tcPr>
           <w:p>
@@ -8801,7 +8841,7 @@
         </w:tc>
         <w:tc>
           <w:tcPr>
-            <w:tcW w:w="1771" w:type="dxa"/>
+            <w:tcW w:w="1586" w:type="dxa"/>
             <w:shd w:val="clear" w:color="auto" w:fill="00B050"/>
           </w:tcPr>
           <w:p>
@@ -8820,7 +8860,7 @@
         </w:tc>
         <w:tc>
           <w:tcPr>
-            <w:tcW w:w="1574" w:type="dxa"/>
+            <w:tcW w:w="1080" w:type="dxa"/>
             <w:shd w:val="clear" w:color="auto" w:fill="00B050"/>
           </w:tcPr>
           <w:p>
@@ -8834,7 +8874,7 @@
         </w:tc>
         <w:tc>
           <w:tcPr>
-            <w:tcW w:w="1839" w:type="dxa"/>
+            <w:tcW w:w="1147" w:type="dxa"/>
             <w:shd w:val="clear" w:color="auto" w:fill="00B050"/>
           </w:tcPr>
           <w:p/>
@@ -8843,7 +8883,7 @@
       <w:tr>
         <w:tc>
           <w:tcPr>
-            <w:tcW w:w="2938" w:type="dxa"/>
+            <w:tcW w:w="4048" w:type="dxa"/>
             <w:shd w:val="clear" w:color="auto" w:fill="00B050"/>
           </w:tcPr>
           <w:p>
@@ -8857,7 +8897,7 @@
         </w:tc>
         <w:tc>
           <w:tcPr>
-            <w:tcW w:w="1771" w:type="dxa"/>
+            <w:tcW w:w="1586" w:type="dxa"/>
             <w:shd w:val="clear" w:color="auto" w:fill="00B050"/>
           </w:tcPr>
           <w:p>
@@ -8876,7 +8916,7 @@
         </w:tc>
         <w:tc>
           <w:tcPr>
-            <w:tcW w:w="1574" w:type="dxa"/>
+            <w:tcW w:w="1080" w:type="dxa"/>
             <w:shd w:val="clear" w:color="auto" w:fill="00B050"/>
           </w:tcPr>
           <w:p>
@@ -8890,7 +8930,7 @@
         </w:tc>
         <w:tc>
           <w:tcPr>
-            <w:tcW w:w="1839" w:type="dxa"/>
+            <w:tcW w:w="1147" w:type="dxa"/>
             <w:shd w:val="clear" w:color="auto" w:fill="00B050"/>
           </w:tcPr>
           <w:p/>
@@ -8899,7 +8939,8 @@
       <w:tr>
         <w:tc>
           <w:tcPr>
-            <w:tcW w:w="2938" w:type="dxa"/>
+            <w:tcW w:w="4048" w:type="dxa"/>
+            <w:shd w:val="clear" w:color="auto" w:fill="FFC000"/>
           </w:tcPr>
           <w:p>
             <w:pPr>
@@ -8912,7 +8953,8 @@
         </w:tc>
         <w:tc>
           <w:tcPr>
-            <w:tcW w:w="1771" w:type="dxa"/>
+            <w:tcW w:w="1586" w:type="dxa"/>
+            <w:shd w:val="clear" w:color="auto" w:fill="FFC000"/>
           </w:tcPr>
           <w:p>
             <w:pPr>
@@ -8930,7 +8972,8 @@
         </w:tc>
         <w:tc>
           <w:tcPr>
-            <w:tcW w:w="1574" w:type="dxa"/>
+            <w:tcW w:w="1080" w:type="dxa"/>
+            <w:shd w:val="clear" w:color="auto" w:fill="FFC000"/>
           </w:tcPr>
           <w:p>
             <w:pPr>
@@ -8943,7 +8986,8 @@
         </w:tc>
         <w:tc>
           <w:tcPr>
-            <w:tcW w:w="1839" w:type="dxa"/>
+            <w:tcW w:w="1147" w:type="dxa"/>
+            <w:shd w:val="clear" w:color="auto" w:fill="FFC000"/>
           </w:tcPr>
           <w:p/>
         </w:tc>
@@ -8951,7 +8995,7 @@
       <w:tr>
         <w:tc>
           <w:tcPr>
-            <w:tcW w:w="2938" w:type="dxa"/>
+            <w:tcW w:w="4048" w:type="dxa"/>
             <w:shd w:val="clear" w:color="auto" w:fill="00B050"/>
           </w:tcPr>
           <w:p>
@@ -8965,7 +9009,7 @@
         </w:tc>
         <w:tc>
           <w:tcPr>
-            <w:tcW w:w="1771" w:type="dxa"/>
+            <w:tcW w:w="1586" w:type="dxa"/>
             <w:shd w:val="clear" w:color="auto" w:fill="00B050"/>
           </w:tcPr>
           <w:p>
@@ -8984,7 +9028,7 @@
         </w:tc>
         <w:tc>
           <w:tcPr>
-            <w:tcW w:w="1574" w:type="dxa"/>
+            <w:tcW w:w="1080" w:type="dxa"/>
             <w:shd w:val="clear" w:color="auto" w:fill="00B050"/>
           </w:tcPr>
           <w:p>
@@ -8998,7 +9042,7 @@
         </w:tc>
         <w:tc>
           <w:tcPr>
-            <w:tcW w:w="1839" w:type="dxa"/>
+            <w:tcW w:w="1147" w:type="dxa"/>
             <w:shd w:val="clear" w:color="auto" w:fill="00B050"/>
           </w:tcPr>
           <w:p/>
@@ -9007,7 +9051,7 @@
       <w:tr>
         <w:tc>
           <w:tcPr>
-            <w:tcW w:w="2938" w:type="dxa"/>
+            <w:tcW w:w="4048" w:type="dxa"/>
             <w:shd w:val="clear" w:color="auto" w:fill="00B050"/>
           </w:tcPr>
           <w:p>
@@ -9021,7 +9065,7 @@
         </w:tc>
         <w:tc>
           <w:tcPr>
-            <w:tcW w:w="1771" w:type="dxa"/>
+            <w:tcW w:w="1586" w:type="dxa"/>
             <w:shd w:val="clear" w:color="auto" w:fill="00B050"/>
           </w:tcPr>
           <w:p>
@@ -9040,7 +9084,7 @@
         </w:tc>
         <w:tc>
           <w:tcPr>
-            <w:tcW w:w="1574" w:type="dxa"/>
+            <w:tcW w:w="1080" w:type="dxa"/>
             <w:shd w:val="clear" w:color="auto" w:fill="00B050"/>
           </w:tcPr>
           <w:p>
@@ -9054,7 +9098,7 @@
         </w:tc>
         <w:tc>
           <w:tcPr>
-            <w:tcW w:w="1839" w:type="dxa"/>
+            <w:tcW w:w="1147" w:type="dxa"/>
             <w:shd w:val="clear" w:color="auto" w:fill="00B050"/>
           </w:tcPr>
           <w:p/>
@@ -9063,7 +9107,7 @@
       <w:tr>
         <w:tc>
           <w:tcPr>
-            <w:tcW w:w="2938" w:type="dxa"/>
+            <w:tcW w:w="4048" w:type="dxa"/>
             <w:shd w:val="clear" w:color="auto" w:fill="00B050"/>
           </w:tcPr>
           <w:p>
@@ -9077,7 +9121,7 @@
         </w:tc>
         <w:tc>
           <w:tcPr>
-            <w:tcW w:w="1771" w:type="dxa"/>
+            <w:tcW w:w="1586" w:type="dxa"/>
             <w:shd w:val="clear" w:color="auto" w:fill="00B050"/>
           </w:tcPr>
           <w:p>
@@ -9096,7 +9140,7 @@
         </w:tc>
         <w:tc>
           <w:tcPr>
-            <w:tcW w:w="1574" w:type="dxa"/>
+            <w:tcW w:w="1080" w:type="dxa"/>
             <w:shd w:val="clear" w:color="auto" w:fill="00B050"/>
           </w:tcPr>
           <w:p>
@@ -9110,7 +9154,7 @@
         </w:tc>
         <w:tc>
           <w:tcPr>
-            <w:tcW w:w="1839" w:type="dxa"/>
+            <w:tcW w:w="1147" w:type="dxa"/>
             <w:shd w:val="clear" w:color="auto" w:fill="00B050"/>
           </w:tcPr>
           <w:p/>
@@ -9119,21 +9163,22 @@
       <w:tr>
         <w:tc>
           <w:tcPr>
-            <w:tcW w:w="2938" w:type="dxa"/>
-          </w:tcPr>
-          <w:p>
-            <w:pPr>
-              <w:jc w:val="center"/>
-            </w:pPr>
-            <w:r>
-              <w:lastRenderedPageBreak/>
+            <w:tcW w:w="4048" w:type="dxa"/>
+            <w:shd w:val="clear" w:color="auto" w:fill="FFC000"/>
+          </w:tcPr>
+          <w:p>
+            <w:pPr>
+              <w:jc w:val="center"/>
+            </w:pPr>
+            <w:r>
               <w:t>Consulta Materia</w:t>
             </w:r>
           </w:p>
         </w:tc>
         <w:tc>
           <w:tcPr>
-            <w:tcW w:w="1771" w:type="dxa"/>
+            <w:tcW w:w="1586" w:type="dxa"/>
+            <w:shd w:val="clear" w:color="auto" w:fill="FFC000"/>
           </w:tcPr>
           <w:p>
             <w:pPr>
@@ -9151,7 +9196,8 @@
         </w:tc>
         <w:tc>
           <w:tcPr>
-            <w:tcW w:w="1574" w:type="dxa"/>
+            <w:tcW w:w="1080" w:type="dxa"/>
+            <w:shd w:val="clear" w:color="auto" w:fill="FFC000"/>
           </w:tcPr>
           <w:p>
             <w:pPr>
@@ -9164,7 +9210,8 @@
         </w:tc>
         <w:tc>
           <w:tcPr>
-            <w:tcW w:w="1839" w:type="dxa"/>
+            <w:tcW w:w="1147" w:type="dxa"/>
+            <w:shd w:val="clear" w:color="auto" w:fill="FFC000"/>
           </w:tcPr>
           <w:p/>
         </w:tc>
@@ -9172,7 +9219,7 @@
       <w:tr>
         <w:tc>
           <w:tcPr>
-            <w:tcW w:w="2938" w:type="dxa"/>
+            <w:tcW w:w="4048" w:type="dxa"/>
             <w:shd w:val="clear" w:color="auto" w:fill="00B050"/>
           </w:tcPr>
           <w:p>
@@ -9191,7 +9238,7 @@
         </w:tc>
         <w:tc>
           <w:tcPr>
-            <w:tcW w:w="1771" w:type="dxa"/>
+            <w:tcW w:w="1586" w:type="dxa"/>
             <w:shd w:val="clear" w:color="auto" w:fill="00B050"/>
           </w:tcPr>
           <w:p>
@@ -9210,7 +9257,7 @@
         </w:tc>
         <w:tc>
           <w:tcPr>
-            <w:tcW w:w="1574" w:type="dxa"/>
+            <w:tcW w:w="1080" w:type="dxa"/>
             <w:shd w:val="clear" w:color="auto" w:fill="00B050"/>
           </w:tcPr>
           <w:p>
@@ -9224,7 +9271,7 @@
         </w:tc>
         <w:tc>
           <w:tcPr>
-            <w:tcW w:w="1839" w:type="dxa"/>
+            <w:tcW w:w="1147" w:type="dxa"/>
             <w:shd w:val="clear" w:color="auto" w:fill="00B050"/>
           </w:tcPr>
           <w:p/>
@@ -9233,7 +9280,7 @@
       <w:tr>
         <w:tc>
           <w:tcPr>
-            <w:tcW w:w="2938" w:type="dxa"/>
+            <w:tcW w:w="4048" w:type="dxa"/>
             <w:shd w:val="clear" w:color="auto" w:fill="00B050"/>
           </w:tcPr>
           <w:p>
@@ -9252,7 +9299,7 @@
         </w:tc>
         <w:tc>
           <w:tcPr>
-            <w:tcW w:w="1771" w:type="dxa"/>
+            <w:tcW w:w="1586" w:type="dxa"/>
             <w:shd w:val="clear" w:color="auto" w:fill="00B050"/>
           </w:tcPr>
           <w:p>
@@ -9271,7 +9318,7 @@
         </w:tc>
         <w:tc>
           <w:tcPr>
-            <w:tcW w:w="1574" w:type="dxa"/>
+            <w:tcW w:w="1080" w:type="dxa"/>
             <w:shd w:val="clear" w:color="auto" w:fill="00B050"/>
           </w:tcPr>
           <w:p>
@@ -9285,7 +9332,7 @@
         </w:tc>
         <w:tc>
           <w:tcPr>
-            <w:tcW w:w="1839" w:type="dxa"/>
+            <w:tcW w:w="1147" w:type="dxa"/>
             <w:shd w:val="clear" w:color="auto" w:fill="00B050"/>
           </w:tcPr>
           <w:p/>
@@ -9294,7 +9341,7 @@
       <w:tr>
         <w:tc>
           <w:tcPr>
-            <w:tcW w:w="2938" w:type="dxa"/>
+            <w:tcW w:w="4048" w:type="dxa"/>
             <w:shd w:val="clear" w:color="auto" w:fill="00B050"/>
           </w:tcPr>
           <w:p>
@@ -9313,7 +9360,7 @@
         </w:tc>
         <w:tc>
           <w:tcPr>
-            <w:tcW w:w="1771" w:type="dxa"/>
+            <w:tcW w:w="1586" w:type="dxa"/>
             <w:shd w:val="clear" w:color="auto" w:fill="00B050"/>
           </w:tcPr>
           <w:p>
@@ -9332,7 +9379,7 @@
         </w:tc>
         <w:tc>
           <w:tcPr>
-            <w:tcW w:w="1574" w:type="dxa"/>
+            <w:tcW w:w="1080" w:type="dxa"/>
             <w:shd w:val="clear" w:color="auto" w:fill="00B050"/>
           </w:tcPr>
           <w:p>
@@ -9346,7 +9393,7 @@
         </w:tc>
         <w:tc>
           <w:tcPr>
-            <w:tcW w:w="1839" w:type="dxa"/>
+            <w:tcW w:w="1147" w:type="dxa"/>
             <w:shd w:val="clear" w:color="auto" w:fill="00B050"/>
           </w:tcPr>
           <w:p/>
@@ -9355,7 +9402,8 @@
       <w:tr>
         <w:tc>
           <w:tcPr>
-            <w:tcW w:w="2938" w:type="dxa"/>
+            <w:tcW w:w="4048" w:type="dxa"/>
+            <w:shd w:val="clear" w:color="auto" w:fill="FFC000"/>
           </w:tcPr>
           <w:p>
             <w:pPr>
@@ -9373,7 +9421,8 @@
         </w:tc>
         <w:tc>
           <w:tcPr>
-            <w:tcW w:w="1771" w:type="dxa"/>
+            <w:tcW w:w="1586" w:type="dxa"/>
+            <w:shd w:val="clear" w:color="auto" w:fill="FFC000"/>
           </w:tcPr>
           <w:p>
             <w:pPr>
@@ -9391,7 +9440,8 @@
         </w:tc>
         <w:tc>
           <w:tcPr>
-            <w:tcW w:w="1574" w:type="dxa"/>
+            <w:tcW w:w="1080" w:type="dxa"/>
+            <w:shd w:val="clear" w:color="auto" w:fill="FFC000"/>
           </w:tcPr>
           <w:p>
             <w:pPr>
@@ -9404,7 +9454,8 @@
         </w:tc>
         <w:tc>
           <w:tcPr>
-            <w:tcW w:w="1839" w:type="dxa"/>
+            <w:tcW w:w="1147" w:type="dxa"/>
+            <w:shd w:val="clear" w:color="auto" w:fill="FFC000"/>
           </w:tcPr>
           <w:p/>
         </w:tc>
@@ -9412,7 +9463,7 @@
       <w:tr>
         <w:tc>
           <w:tcPr>
-            <w:tcW w:w="2938" w:type="dxa"/>
+            <w:tcW w:w="4048" w:type="dxa"/>
             <w:shd w:val="clear" w:color="auto" w:fill="00B050"/>
           </w:tcPr>
           <w:p>
@@ -9426,7 +9477,7 @@
         </w:tc>
         <w:tc>
           <w:tcPr>
-            <w:tcW w:w="1771" w:type="dxa"/>
+            <w:tcW w:w="1586" w:type="dxa"/>
             <w:shd w:val="clear" w:color="auto" w:fill="00B050"/>
           </w:tcPr>
           <w:p>
@@ -9445,7 +9496,7 @@
         </w:tc>
         <w:tc>
           <w:tcPr>
-            <w:tcW w:w="1574" w:type="dxa"/>
+            <w:tcW w:w="1080" w:type="dxa"/>
             <w:shd w:val="clear" w:color="auto" w:fill="00B050"/>
           </w:tcPr>
           <w:p>
@@ -9459,7 +9510,7 @@
         </w:tc>
         <w:tc>
           <w:tcPr>
-            <w:tcW w:w="1839" w:type="dxa"/>
+            <w:tcW w:w="1147" w:type="dxa"/>
             <w:shd w:val="clear" w:color="auto" w:fill="00B050"/>
           </w:tcPr>
           <w:p/>
@@ -9468,7 +9519,7 @@
       <w:tr>
         <w:tc>
           <w:tcPr>
-            <w:tcW w:w="2938" w:type="dxa"/>
+            <w:tcW w:w="4048" w:type="dxa"/>
             <w:shd w:val="clear" w:color="auto" w:fill="00B050"/>
           </w:tcPr>
           <w:p>
@@ -9482,7 +9533,7 @@
         </w:tc>
         <w:tc>
           <w:tcPr>
-            <w:tcW w:w="1771" w:type="dxa"/>
+            <w:tcW w:w="1586" w:type="dxa"/>
             <w:shd w:val="clear" w:color="auto" w:fill="00B050"/>
           </w:tcPr>
           <w:p>
@@ -9501,7 +9552,7 @@
         </w:tc>
         <w:tc>
           <w:tcPr>
-            <w:tcW w:w="1574" w:type="dxa"/>
+            <w:tcW w:w="1080" w:type="dxa"/>
             <w:shd w:val="clear" w:color="auto" w:fill="00B050"/>
           </w:tcPr>
           <w:p>
@@ -9515,7 +9566,7 @@
         </w:tc>
         <w:tc>
           <w:tcPr>
-            <w:tcW w:w="1839" w:type="dxa"/>
+            <w:tcW w:w="1147" w:type="dxa"/>
             <w:shd w:val="clear" w:color="auto" w:fill="00B050"/>
           </w:tcPr>
           <w:p/>
@@ -9524,7 +9575,7 @@
       <w:tr>
         <w:tc>
           <w:tcPr>
-            <w:tcW w:w="2938" w:type="dxa"/>
+            <w:tcW w:w="4048" w:type="dxa"/>
             <w:shd w:val="clear" w:color="auto" w:fill="00B050"/>
           </w:tcPr>
           <w:p>
@@ -9538,7 +9589,7 @@
         </w:tc>
         <w:tc>
           <w:tcPr>
-            <w:tcW w:w="1771" w:type="dxa"/>
+            <w:tcW w:w="1586" w:type="dxa"/>
             <w:shd w:val="clear" w:color="auto" w:fill="00B050"/>
           </w:tcPr>
           <w:p>
@@ -9557,7 +9608,7 @@
         </w:tc>
         <w:tc>
           <w:tcPr>
-            <w:tcW w:w="1574" w:type="dxa"/>
+            <w:tcW w:w="1080" w:type="dxa"/>
             <w:shd w:val="clear" w:color="auto" w:fill="00B050"/>
           </w:tcPr>
           <w:p>
@@ -9571,7 +9622,7 @@
         </w:tc>
         <w:tc>
           <w:tcPr>
-            <w:tcW w:w="1839" w:type="dxa"/>
+            <w:tcW w:w="1147" w:type="dxa"/>
             <w:shd w:val="clear" w:color="auto" w:fill="00B050"/>
           </w:tcPr>
           <w:p/>
@@ -9580,20 +9631,21 @@
       <w:tr>
         <w:tc>
           <w:tcPr>
-            <w:tcW w:w="2938" w:type="dxa"/>
-          </w:tcPr>
-          <w:p>
-            <w:pPr>
-              <w:jc w:val="center"/>
-            </w:pPr>
-            <w:r>
+            <w:tcW w:w="4048" w:type="dxa"/>
+          </w:tcPr>
+          <w:p>
+            <w:pPr>
+              <w:jc w:val="center"/>
+            </w:pPr>
+            <w:r>
+              <w:lastRenderedPageBreak/>
               <w:t>Consulta Mesa Examen</w:t>
             </w:r>
           </w:p>
         </w:tc>
         <w:tc>
           <w:tcPr>
-            <w:tcW w:w="1771" w:type="dxa"/>
+            <w:tcW w:w="1586" w:type="dxa"/>
           </w:tcPr>
           <w:p>
             <w:pPr>
@@ -9611,7 +9663,7 @@
         </w:tc>
         <w:tc>
           <w:tcPr>
-            <w:tcW w:w="1574" w:type="dxa"/>
+            <w:tcW w:w="1080" w:type="dxa"/>
           </w:tcPr>
           <w:p>
             <w:pPr>
@@ -9624,7 +9676,7 @@
         </w:tc>
         <w:tc>
           <w:tcPr>
-            <w:tcW w:w="1839" w:type="dxa"/>
+            <w:tcW w:w="1147" w:type="dxa"/>
           </w:tcPr>
           <w:p/>
         </w:tc>

</xml_diff>

<commit_message>
Agregamos Casos de uso
Agregamos caso de usos generar acta examen final y generar acta
regularidad
</commit_message>
<xml_diff>
--- a/Casos de Usos Borradores version2.docx
+++ b/Casos de Usos Borradores version2.docx
@@ -142,19 +142,11 @@
           <w:rFonts w:ascii="Arial Narrow" w:hAnsi="Arial Narrow"/>
         </w:rPr>
       </w:pPr>
-      <w:proofErr w:type="spellStart"/>
-      <w:r>
-        <w:rPr>
-          <w:rFonts w:ascii="Arial Narrow" w:hAnsi="Arial Narrow"/>
-        </w:rPr>
-        <w:t>SuperUser</w:t>
-      </w:r>
-      <w:proofErr w:type="spellEnd"/>
-      <w:r>
-        <w:rPr>
-          <w:rFonts w:ascii="Arial Narrow" w:hAnsi="Arial Narrow"/>
-        </w:rPr>
-        <w:t>.</w:t>
+      <w:r>
+        <w:rPr>
+          <w:rFonts w:ascii="Arial Narrow" w:hAnsi="Arial Narrow"/>
+        </w:rPr>
+        <w:t>SuperUser.</w:t>
       </w:r>
     </w:p>
     <w:p>
@@ -263,19 +255,11 @@
           <w:rFonts w:ascii="Arial Narrow" w:hAnsi="Arial Narrow"/>
         </w:rPr>
       </w:pPr>
-      <w:proofErr w:type="spellStart"/>
-      <w:r>
-        <w:rPr>
-          <w:rFonts w:ascii="Arial Narrow" w:hAnsi="Arial Narrow"/>
-        </w:rPr>
-        <w:t>SuperUser</w:t>
-      </w:r>
-      <w:proofErr w:type="spellEnd"/>
-      <w:r>
-        <w:rPr>
-          <w:rFonts w:ascii="Arial Narrow" w:hAnsi="Arial Narrow"/>
-        </w:rPr>
-        <w:t>.</w:t>
+      <w:r>
+        <w:rPr>
+          <w:rFonts w:ascii="Arial Narrow" w:hAnsi="Arial Narrow"/>
+        </w:rPr>
+        <w:t>SuperUser.</w:t>
       </w:r>
     </w:p>
     <w:p>
@@ -394,7 +378,6 @@
           <w:rFonts w:ascii="Arial Narrow" w:hAnsi="Arial Narrow"/>
         </w:rPr>
       </w:pPr>
-      <w:proofErr w:type="spellStart"/>
       <w:r>
         <w:rPr>
           <w:rFonts w:ascii="Arial Narrow" w:hAnsi="Arial Narrow"/>
@@ -403,7 +386,6 @@
         </w:rPr>
         <w:t>SuperUser</w:t>
       </w:r>
-      <w:proofErr w:type="spellEnd"/>
       <w:r>
         <w:rPr>
           <w:rFonts w:ascii="Arial Narrow" w:hAnsi="Arial Narrow"/>
@@ -775,23 +757,13 @@
           <w:u w:val="single"/>
         </w:rPr>
       </w:pPr>
-      <w:proofErr w:type="spellStart"/>
       <w:r>
         <w:rPr>
           <w:rFonts w:ascii="Arial Narrow" w:hAnsi="Arial Narrow"/>
           <w:b/>
           <w:u w:val="single"/>
         </w:rPr>
-        <w:t>SuperUser</w:t>
-      </w:r>
-      <w:proofErr w:type="spellEnd"/>
-      <w:r>
-        <w:rPr>
-          <w:rFonts w:ascii="Arial Narrow" w:hAnsi="Arial Narrow"/>
-          <w:b/>
-          <w:u w:val="single"/>
-        </w:rPr>
-        <w:t>:</w:t>
+        <w:t>SuperUser:</w:t>
       </w:r>
     </w:p>
     <w:p>
@@ -903,21 +875,7 @@
           <w:rFonts w:ascii="Arial Narrow" w:hAnsi="Arial Narrow"/>
         </w:rPr>
         <w:lastRenderedPageBreak/>
-        <w:t xml:space="preserve">ABM </w:t>
-      </w:r>
-      <w:proofErr w:type="spellStart"/>
-      <w:r>
-        <w:rPr>
-          <w:rFonts w:ascii="Arial Narrow" w:hAnsi="Arial Narrow"/>
-        </w:rPr>
-        <w:t>Correlatividad</w:t>
-      </w:r>
-      <w:proofErr w:type="spellEnd"/>
-      <w:r>
-        <w:rPr>
-          <w:rFonts w:ascii="Arial Narrow" w:hAnsi="Arial Narrow"/>
-        </w:rPr>
-        <w:t>.</w:t>
+        <w:t>ABM Correlatividad.</w:t>
       </w:r>
     </w:p>
     <w:p>
@@ -938,21 +896,7 @@
         <w:rPr>
           <w:rFonts w:ascii="Arial Narrow" w:hAnsi="Arial Narrow"/>
         </w:rPr>
-        <w:t xml:space="preserve">ABM </w:t>
-      </w:r>
-      <w:proofErr w:type="spellStart"/>
-      <w:r>
-        <w:rPr>
-          <w:rFonts w:ascii="Arial Narrow" w:hAnsi="Arial Narrow"/>
-        </w:rPr>
-        <w:t>Examenes</w:t>
-      </w:r>
-      <w:proofErr w:type="spellEnd"/>
-      <w:r>
-        <w:rPr>
-          <w:rFonts w:ascii="Arial Narrow" w:hAnsi="Arial Narrow"/>
-        </w:rPr>
-        <w:t>.</w:t>
+        <w:t>ABM Examenes.</w:t>
       </w:r>
     </w:p>
     <w:p>
@@ -1157,13 +1101,9 @@
             <v:textbox style="mso-next-textbox:#_x0000_s1125">
               <w:txbxContent>
                 <w:p>
-                  <w:proofErr w:type="spellStart"/>
-                  <w:proofErr w:type="gramStart"/>
                   <w:r>
                     <w:t>include</w:t>
                   </w:r>
-                  <w:proofErr w:type="spellEnd"/>
-                  <w:proofErr w:type="gramEnd"/>
                 </w:p>
               </w:txbxContent>
             </v:textbox>
@@ -1225,15 +1165,7 @@
               <w:txbxContent>
                 <w:p>
                   <w:r>
-                    <w:t xml:space="preserve">Modificar Inscripción a </w:t>
-                  </w:r>
-                  <w:proofErr w:type="spellStart"/>
-                  <w:r>
-                    <w:t>Ex.</w:t>
-                  </w:r>
-                  <w:proofErr w:type="spellEnd"/>
-                  <w:r>
-                    <w:t xml:space="preserve"> Final</w:t>
+                    <w:t>Modificar Inscripción a Ex. Final</w:t>
                   </w:r>
                 </w:p>
               </w:txbxContent>
@@ -1394,11 +1326,9 @@
             <v:textbox style="mso-next-textbox:#_x0000_s1052">
               <w:txbxContent>
                 <w:p>
-                  <w:proofErr w:type="spellStart"/>
                   <w:r>
                     <w:t>Include</w:t>
                   </w:r>
-                  <w:proofErr w:type="spellEnd"/>
                 </w:p>
               </w:txbxContent>
             </v:textbox>
@@ -1614,19 +1544,11 @@
                       <w:lang w:val="es-AR"/>
                     </w:rPr>
                   </w:pPr>
-                  <w:proofErr w:type="spellStart"/>
                   <w:r>
                     <w:rPr>
                       <w:lang w:val="es-AR"/>
                     </w:rPr>
-                    <w:t>Verif</w:t>
-                  </w:r>
-                  <w:proofErr w:type="spellEnd"/>
-                  <w:r>
-                    <w:rPr>
-                      <w:lang w:val="es-AR"/>
-                    </w:rPr>
-                    <w:t xml:space="preserve"> Anual</w:t>
+                    <w:t>Verif Anual</w:t>
                   </w:r>
                 </w:p>
               </w:txbxContent>
@@ -1644,11 +1566,9 @@
             <v:textbox style="mso-next-textbox:#_x0000_s1051">
               <w:txbxContent>
                 <w:p>
-                  <w:proofErr w:type="spellStart"/>
                   <w:r>
                     <w:t>Include</w:t>
                   </w:r>
-                  <w:proofErr w:type="spellEnd"/>
                 </w:p>
               </w:txbxContent>
             </v:textbox>
@@ -1669,13 +1589,8 @@
                     <w:jc w:val="center"/>
                   </w:pPr>
                   <w:r>
-                    <w:t xml:space="preserve">Verificar </w:t>
+                    <w:t>Verificar Correlatividad</w:t>
                   </w:r>
-                  <w:proofErr w:type="spellStart"/>
-                  <w:r>
-                    <w:t>Correlatividad</w:t>
-                  </w:r>
-                  <w:proofErr w:type="spellEnd"/>
                 </w:p>
               </w:txbxContent>
             </v:textbox>
@@ -1751,19 +1666,9 @@
             <v:textbox style="mso-next-textbox:#_x0000_s1118">
               <w:txbxContent>
                 <w:p>
-                  <w:proofErr w:type="spellStart"/>
                   <w:r>
-                    <w:t>Include</w:t>
+                    <w:t>Include  Include</w:t>
                   </w:r>
-                  <w:proofErr w:type="spellEnd"/>
-                  <w:r>
-                    <w:t xml:space="preserve">  </w:t>
-                  </w:r>
-                  <w:proofErr w:type="spellStart"/>
-                  <w:r>
-                    <w:t>Include</w:t>
-                  </w:r>
-                  <w:proofErr w:type="spellEnd"/>
                 </w:p>
               </w:txbxContent>
             </v:textbox>
@@ -1896,15 +1801,8 @@
               <w:txbxContent>
                 <w:p>
                   <w:r>
-                    <w:t xml:space="preserve">               </w:t>
+                    <w:t xml:space="preserve">               include</w:t>
                   </w:r>
-                  <w:proofErr w:type="spellStart"/>
-                  <w:proofErr w:type="gramStart"/>
-                  <w:r>
-                    <w:t>include</w:t>
-                  </w:r>
-                  <w:proofErr w:type="spellEnd"/>
-                  <w:proofErr w:type="gramEnd"/>
                 </w:p>
               </w:txbxContent>
             </v:textbox>
@@ -2136,11 +2034,9 @@
             <v:textbox style="mso-next-textbox:#_x0000_s1130">
               <w:txbxContent>
                 <w:p>
-                  <w:proofErr w:type="spellStart"/>
                   <w:r>
                     <w:t>Extend</w:t>
                   </w:r>
-                  <w:proofErr w:type="spellEnd"/>
                 </w:p>
               </w:txbxContent>
             </v:textbox>
@@ -2329,19 +2225,11 @@
                       <w:color w:val="FF0000"/>
                     </w:rPr>
                   </w:pPr>
-                  <w:proofErr w:type="spellStart"/>
                   <w:r>
                     <w:rPr>
                       <w:color w:val="FF0000"/>
                     </w:rPr>
-                    <w:t>Extend</w:t>
-                  </w:r>
-                  <w:proofErr w:type="spellEnd"/>
-                  <w:r>
-                    <w:rPr>
-                      <w:color w:val="FF0000"/>
-                    </w:rPr>
-                    <w:t>??</w:t>
+                    <w:t>Extend??</w:t>
                   </w:r>
                 </w:p>
               </w:txbxContent>
@@ -2389,13 +2277,9 @@
             <v:textbox>
               <w:txbxContent>
                 <w:p>
-                  <w:proofErr w:type="spellStart"/>
-                  <w:proofErr w:type="gramStart"/>
                   <w:r>
                     <w:t>include</w:t>
                   </w:r>
-                  <w:proofErr w:type="spellEnd"/>
-                  <w:proofErr w:type="gramEnd"/>
                 </w:p>
               </w:txbxContent>
             </v:textbox>
@@ -2430,6 +2314,38 @@
           <w:noProof/>
         </w:rPr>
         <w:pict>
+          <v:shape id="_x0000_s1152" type="#_x0000_t32" style="position:absolute;margin-left:131.8pt;margin-top:13.3pt;width:273.75pt;height:216.8pt;flip:x;z-index:251761664" o:connectortype="straight"/>
+        </w:pict>
+      </w:r>
+      <w:r>
+        <w:rPr>
+          <w:noProof/>
+        </w:rPr>
+        <w:pict>
+          <v:shape id="_x0000_s1089" type="#_x0000_t32" style="position:absolute;margin-left:370.4pt;margin-top:8.25pt;width:42.7pt;height:241.95pt;flip:x;z-index:251707392" o:connectortype="straight"/>
+        </w:pict>
+      </w:r>
+      <w:r>
+        <w:rPr>
+          <w:noProof/>
+        </w:rPr>
+        <w:pict>
+          <v:shape id="_x0000_s1087" type="#_x0000_t32" style="position:absolute;margin-left:271.6pt;margin-top:7.3pt;width:141.5pt;height:70.45pt;flip:x;z-index:251705344" o:connectortype="straight"/>
+        </w:pict>
+      </w:r>
+      <w:r>
+        <w:rPr>
+          <w:noProof/>
+        </w:rPr>
+        <w:pict>
+          <v:shape id="_x0000_s1150" type="#_x0000_t32" style="position:absolute;margin-left:158.55pt;margin-top:13.3pt;width:247pt;height:176.6pt;flip:x;z-index:251759616" o:connectortype="straight"/>
+        </w:pict>
+      </w:r>
+      <w:r>
+        <w:rPr>
+          <w:noProof/>
+        </w:rPr>
+        <w:pict>
           <v:shape id="_x0000_s1088" type="#_x0000_t32" style="position:absolute;margin-left:337.75pt;margin-top:7.3pt;width:75.35pt;height:140.3pt;flip:x;z-index:251706368" o:connectortype="straight"/>
         </w:pict>
       </w:r>
@@ -2441,22 +2357,6 @@
           <v:shape id="_x0000_s1093" type="#_x0000_t32" style="position:absolute;margin-left:102.5pt;margin-top:21.15pt;width:59.4pt;height:7.55pt;flip:x;z-index:251711488" o:connectortype="straight">
             <v:stroke dashstyle="longDash" endarrow="block"/>
           </v:shape>
-        </w:pict>
-      </w:r>
-      <w:r>
-        <w:rPr>
-          <w:noProof/>
-        </w:rPr>
-        <w:pict>
-          <v:shape id="_x0000_s1089" type="#_x0000_t32" style="position:absolute;margin-left:328.55pt;margin-top:13.3pt;width:84.55pt;height:233.1pt;flip:x;z-index:251707392" o:connectortype="straight"/>
-        </w:pict>
-      </w:r>
-      <w:r>
-        <w:rPr>
-          <w:noProof/>
-        </w:rPr>
-        <w:pict>
-          <v:shape id="_x0000_s1087" type="#_x0000_t32" style="position:absolute;margin-left:285pt;margin-top:7.3pt;width:128.1pt;height:76.65pt;flip:x;z-index:251705344" o:connectortype="straight"/>
         </w:pict>
       </w:r>
       <w:r>
@@ -2503,13 +2403,9 @@
             <v:textbox>
               <w:txbxContent>
                 <w:p>
-                  <w:proofErr w:type="spellStart"/>
-                  <w:proofErr w:type="gramStart"/>
                   <w:r>
                     <w:t>include</w:t>
                   </w:r>
-                  <w:proofErr w:type="spellEnd"/>
-                  <w:proofErr w:type="gramEnd"/>
                 </w:p>
               </w:txbxContent>
             </v:textbox>
@@ -2548,12 +2444,37 @@
           </v:oval>
         </w:pict>
       </w:r>
-      <w:r>
-        <w:rPr>
+    </w:p>
+    <w:p>
+      <w:r>
+        <w:rPr>
+          <w:rFonts w:ascii="Arial Narrow" w:hAnsi="Arial Narrow"/>
           <w:noProof/>
         </w:rPr>
         <w:pict>
-          <v:oval id="_x0000_s1082" style="position:absolute;left:0;text-align:left;margin-left:203.5pt;margin-top:90.85pt;width:148.2pt;height:56.9pt;z-index:251700224">
+          <v:oval id="_x0000_s1091" style="position:absolute;margin-left:-5.5pt;margin-top:7.65pt;width:123.05pt;height:67.15pt;z-index:251709440">
+            <v:textbox>
+              <w:txbxContent>
+                <w:p>
+                  <w:r>
+                    <w:t>Verificar Documentos</w:t>
+                  </w:r>
+                </w:p>
+                <w:p/>
+              </w:txbxContent>
+            </v:textbox>
+          </v:oval>
+        </w:pict>
+      </w:r>
+    </w:p>
+    <w:p/>
+    <w:p>
+      <w:r>
+        <w:rPr>
+          <w:noProof/>
+        </w:rPr>
+        <w:pict>
+          <v:oval id="_x0000_s1082" style="position:absolute;margin-left:228.6pt;margin-top:20.4pt;width:148.2pt;height:56.9pt;z-index:251700224">
             <v:textbox>
               <w:txbxContent>
                 <w:p>
@@ -2569,12 +2490,61 @@
           </v:oval>
         </w:pict>
       </w:r>
+    </w:p>
+    <w:p>
       <w:r>
         <w:rPr>
           <w:noProof/>
         </w:rPr>
         <w:pict>
-          <v:oval id="_x0000_s1083" style="position:absolute;left:0;text-align:left;margin-left:189.55pt;margin-top:182.15pt;width:148.2pt;height:56.9pt;z-index:251701248">
+          <v:oval id="_x0000_s1149" style="position:absolute;margin-left:3.7pt;margin-top:10.85pt;width:154.85pt;height:55.3pt;z-index:251758592">
+            <v:textbox>
+              <w:txbxContent>
+                <w:p>
+                  <w:pPr>
+                    <w:jc w:val="center"/>
+                  </w:pPr>
+                  <w:r>
+                    <w:t>Generar Acta Regularidad</w:t>
+                  </w:r>
+                </w:p>
+              </w:txbxContent>
+            </v:textbox>
+          </v:oval>
+        </w:pict>
+      </w:r>
+    </w:p>
+    <w:p/>
+    <w:p>
+      <w:r>
+        <w:rPr>
+          <w:noProof/>
+        </w:rPr>
+        <w:pict>
+          <v:oval id="_x0000_s1151" style="position:absolute;margin-left:17.1pt;margin-top:22.4pt;width:156.55pt;height:53.6pt;z-index:251760640">
+            <v:textbox>
+              <w:txbxContent>
+                <w:p>
+                  <w:pPr>
+                    <w:jc w:val="center"/>
+                  </w:pPr>
+                  <w:r>
+                    <w:t>Generar Acta de Examen Final</w:t>
+                  </w:r>
+                </w:p>
+              </w:txbxContent>
+            </v:textbox>
+          </v:oval>
+        </w:pict>
+      </w:r>
+    </w:p>
+    <w:p>
+      <w:r>
+        <w:rPr>
+          <w:noProof/>
+        </w:rPr>
+        <w:pict>
+          <v:oval id="_x0000_s1083" style="position:absolute;margin-left:252.35pt;margin-top:12.4pt;width:148.2pt;height:56.9pt;z-index:251701248">
             <v:textbox>
               <w:txbxContent>
                 <w:p>
@@ -2591,38 +2561,10 @@
         </w:pict>
       </w:r>
     </w:p>
-    <w:p>
-      <w:r>
-        <w:rPr>
-          <w:rFonts w:ascii="Arial Narrow" w:hAnsi="Arial Narrow"/>
-          <w:noProof/>
-        </w:rPr>
-        <w:pict>
-          <v:oval id="_x0000_s1091" style="position:absolute;margin-left:-5.5pt;margin-top:7.65pt;width:123.05pt;height:67.15pt;z-index:251709440">
-            <v:textbox>
-              <w:txbxContent>
-                <w:p>
-                  <w:r>
-                    <w:t>Verificar Documentos</w:t>
-                  </w:r>
-                </w:p>
-                <w:p/>
-              </w:txbxContent>
-            </v:textbox>
-          </v:oval>
-        </w:pict>
-      </w:r>
-    </w:p>
     <w:p/>
     <w:p/>
     <w:p/>
     <w:p/>
-    <w:p/>
-    <w:p/>
-    <w:p/>
-    <w:p/>
-    <w:p/>
-    <w:p/>
     <w:p>
       <w:pPr>
         <w:tabs>
@@ -2663,13 +2605,8 @@
       </w:pPr>
       <w:r>
         <w:lastRenderedPageBreak/>
-        <w:t xml:space="preserve">Caso de Uso </w:t>
-      </w:r>
-      <w:proofErr w:type="spellStart"/>
-      <w:r>
-        <w:t>SuperUser</w:t>
-      </w:r>
-      <w:proofErr w:type="spellEnd"/>
+        <w:t>Caso de Uso SuperUser</w:t>
+      </w:r>
     </w:p>
     <w:p>
       <w:pPr>
@@ -2954,11 +2891,9 @@
                   <w:pPr>
                     <w:jc w:val="center"/>
                   </w:pPr>
-                  <w:proofErr w:type="spellStart"/>
                   <w:r>
                     <w:t>Correlatividad</w:t>
                   </w:r>
-                  <w:proofErr w:type="spellEnd"/>
                 </w:p>
                 <w:p/>
               </w:txbxContent>
@@ -3085,11 +3020,9 @@
             <w:r>
               <w:t>&lt;&lt;</w:t>
             </w:r>
-            <w:proofErr w:type="spellStart"/>
             <w:r>
               <w:t>Extend</w:t>
             </w:r>
-            <w:proofErr w:type="spellEnd"/>
             <w:r>
               <w:t>&gt;&gt;</w:t>
             </w:r>
@@ -3151,14 +3084,12 @@
             <w:r>
               <w:t>&lt;&lt;</w:t>
             </w:r>
-            <w:proofErr w:type="spellStart"/>
             <w:r>
               <w:t>I</w:t>
             </w:r>
             <w:r>
               <w:t>nclude</w:t>
             </w:r>
-            <w:proofErr w:type="spellEnd"/>
             <w:r>
               <w:t>&gt;&gt;</w:t>
             </w:r>
@@ -3524,25 +3455,7 @@
           <w:sz w:val="24"/>
           <w:szCs w:val="24"/>
         </w:rPr>
-        <w:t xml:space="preserve">Registrar </w:t>
-      </w:r>
-      <w:proofErr w:type="spellStart"/>
-      <w:r>
-        <w:rPr>
-          <w:rFonts w:ascii="Arial Narrow" w:hAnsi="Arial Narrow"/>
-          <w:sz w:val="24"/>
-          <w:szCs w:val="24"/>
-        </w:rPr>
-        <w:t>Correlatividad</w:t>
-      </w:r>
-      <w:proofErr w:type="spellEnd"/>
-      <w:r>
-        <w:rPr>
-          <w:rFonts w:ascii="Arial Narrow" w:hAnsi="Arial Narrow"/>
-          <w:sz w:val="24"/>
-          <w:szCs w:val="24"/>
-        </w:rPr>
-        <w:t>.</w:t>
+        <w:t>Registrar Correlatividad.</w:t>
       </w:r>
     </w:p>
     <w:p>
@@ -4420,13 +4333,8 @@
               <w:jc w:val="center"/>
             </w:pPr>
             <w:r>
-              <w:t xml:space="preserve">Verificar </w:t>
-            </w:r>
-            <w:proofErr w:type="spellStart"/>
-            <w:r>
-              <w:t>Correlatividad</w:t>
-            </w:r>
-            <w:proofErr w:type="spellEnd"/>
+              <w:t>Verificar Correlatividad</w:t>
+            </w:r>
           </w:p>
         </w:tc>
         <w:tc>
@@ -5325,13 +5233,8 @@
               <w:jc w:val="center"/>
             </w:pPr>
             <w:r>
-              <w:t>Registrar inscripción a materia por cursar</w:t>
-            </w:r>
-          </w:p>
-          <w:p>
-            <w:pPr>
-              <w:jc w:val="center"/>
-            </w:pPr>
+              <w:t>Generar Acta Regularidad</w:t>
+            </w:r>
           </w:p>
         </w:tc>
         <w:tc>
@@ -5356,7 +5259,7 @@
               <w:jc w:val="center"/>
             </w:pPr>
             <w:r>
-              <w:t>FINO</w:t>
+              <w:t>GRUESO</w:t>
             </w:r>
           </w:p>
         </w:tc>
@@ -5390,7 +5293,7 @@
               <w:jc w:val="center"/>
             </w:pPr>
             <w:r>
-              <w:t>Alta Alumno</w:t>
+              <w:t>Generar Acta Ex. Final</w:t>
             </w:r>
           </w:p>
         </w:tc>
@@ -5402,13 +5305,8 @@
             <w:pPr>
               <w:jc w:val="center"/>
             </w:pPr>
-            <w:proofErr w:type="spellStart"/>
-            <w:r>
-              <w:t>Super</w:t>
-            </w:r>
-            <w:proofErr w:type="spellEnd"/>
-            <w:r>
-              <w:t xml:space="preserve"> Usuario</w:t>
+            <w:r>
+              <w:t>Bedel</w:t>
             </w:r>
           </w:p>
         </w:tc>
@@ -5421,7 +5319,7 @@
               <w:jc w:val="center"/>
             </w:pPr>
             <w:r>
-              <w:t>FINO</w:t>
+              <w:t>GRUESO</w:t>
             </w:r>
           </w:p>
         </w:tc>
@@ -5442,7 +5340,10 @@
               <w:jc w:val="center"/>
             </w:pPr>
             <w:r>
-              <w:t>28</w:t>
+              <w:t>2</w:t>
+            </w:r>
+            <w:r>
+              <w:t>8</w:t>
             </w:r>
           </w:p>
         </w:tc>
@@ -5455,8 +5356,13 @@
               <w:jc w:val="center"/>
             </w:pPr>
             <w:r>
-              <w:t>Baja Alumno</w:t>
-            </w:r>
+              <w:t>Registrar inscripción a materia por cursar</w:t>
+            </w:r>
+          </w:p>
+          <w:p>
+            <w:pPr>
+              <w:jc w:val="center"/>
+            </w:pPr>
           </w:p>
         </w:tc>
         <w:tc>
@@ -5467,13 +5373,8 @@
             <w:pPr>
               <w:jc w:val="center"/>
             </w:pPr>
-            <w:proofErr w:type="spellStart"/>
-            <w:r>
-              <w:t>Super</w:t>
-            </w:r>
-            <w:proofErr w:type="spellEnd"/>
-            <w:r>
-              <w:t xml:space="preserve"> Usuario</w:t>
+            <w:r>
+              <w:t>Bedel</w:t>
             </w:r>
           </w:p>
         </w:tc>
@@ -5507,7 +5408,10 @@
               <w:jc w:val="center"/>
             </w:pPr>
             <w:r>
-              <w:t>29</w:t>
+              <w:t>2</w:t>
+            </w:r>
+            <w:r>
+              <w:t>9</w:t>
             </w:r>
           </w:p>
         </w:tc>
@@ -5520,7 +5424,7 @@
               <w:jc w:val="center"/>
             </w:pPr>
             <w:r>
-              <w:t>Modificar Alumno</w:t>
+              <w:t>Alta Alumno</w:t>
             </w:r>
           </w:p>
         </w:tc>
@@ -5532,13 +5436,8 @@
             <w:pPr>
               <w:jc w:val="center"/>
             </w:pPr>
-            <w:proofErr w:type="spellStart"/>
-            <w:r>
-              <w:t>Super</w:t>
-            </w:r>
-            <w:proofErr w:type="spellEnd"/>
-            <w:r>
-              <w:t xml:space="preserve"> Usuario</w:t>
+            <w:r>
+              <w:t>Super Usuario</w:t>
             </w:r>
           </w:p>
         </w:tc>
@@ -5585,7 +5484,7 @@
               <w:jc w:val="center"/>
             </w:pPr>
             <w:r>
-              <w:t>Consulta Alumno</w:t>
+              <w:t>Baja Alumno</w:t>
             </w:r>
           </w:p>
         </w:tc>
@@ -5597,13 +5496,8 @@
             <w:pPr>
               <w:jc w:val="center"/>
             </w:pPr>
-            <w:proofErr w:type="spellStart"/>
-            <w:r>
-              <w:t>Super</w:t>
-            </w:r>
-            <w:proofErr w:type="spellEnd"/>
-            <w:r>
-              <w:t xml:space="preserve"> Usuario</w:t>
+            <w:r>
+              <w:t>Super Usuario</w:t>
             </w:r>
           </w:p>
         </w:tc>
@@ -5616,7 +5510,7 @@
               <w:jc w:val="center"/>
             </w:pPr>
             <w:r>
-              <w:t>GRUESO</w:t>
+              <w:t>FINO</w:t>
             </w:r>
           </w:p>
         </w:tc>
@@ -5650,7 +5544,7 @@
               <w:jc w:val="center"/>
             </w:pPr>
             <w:r>
-              <w:t>Alta Profesor</w:t>
+              <w:t>Modificar Alumno</w:t>
             </w:r>
           </w:p>
         </w:tc>
@@ -5662,13 +5556,8 @@
             <w:pPr>
               <w:jc w:val="center"/>
             </w:pPr>
-            <w:proofErr w:type="spellStart"/>
-            <w:r>
-              <w:t>Super</w:t>
-            </w:r>
-            <w:proofErr w:type="spellEnd"/>
-            <w:r>
-              <w:t xml:space="preserve"> Usuario</w:t>
+            <w:r>
+              <w:t>Super Usuario</w:t>
             </w:r>
           </w:p>
         </w:tc>
@@ -5702,7 +5591,10 @@
               <w:jc w:val="center"/>
             </w:pPr>
             <w:r>
-              <w:t>32</w:t>
+              <w:t>3</w:t>
+            </w:r>
+            <w:r>
+              <w:t>2</w:t>
             </w:r>
           </w:p>
         </w:tc>
@@ -5715,7 +5607,7 @@
               <w:jc w:val="center"/>
             </w:pPr>
             <w:r>
-              <w:t>Baja Profesor</w:t>
+              <w:t>Consulta Alumno</w:t>
             </w:r>
           </w:p>
         </w:tc>
@@ -5727,13 +5619,8 @@
             <w:pPr>
               <w:jc w:val="center"/>
             </w:pPr>
-            <w:proofErr w:type="spellStart"/>
-            <w:r>
-              <w:t>Super</w:t>
-            </w:r>
-            <w:proofErr w:type="spellEnd"/>
-            <w:r>
-              <w:t xml:space="preserve"> Usuario</w:t>
+            <w:r>
+              <w:t>Super Usuario</w:t>
             </w:r>
           </w:p>
         </w:tc>
@@ -5746,7 +5633,7 @@
               <w:jc w:val="center"/>
             </w:pPr>
             <w:r>
-              <w:t>FINO</w:t>
+              <w:t>GRUESO</w:t>
             </w:r>
           </w:p>
         </w:tc>
@@ -5767,7 +5654,10 @@
               <w:jc w:val="center"/>
             </w:pPr>
             <w:r>
-              <w:t>33</w:t>
+              <w:t>3</w:t>
+            </w:r>
+            <w:r>
+              <w:t>3</w:t>
             </w:r>
           </w:p>
         </w:tc>
@@ -5780,7 +5670,7 @@
               <w:jc w:val="center"/>
             </w:pPr>
             <w:r>
-              <w:t>Modificar Profesor</w:t>
+              <w:t>Alta Profesor</w:t>
             </w:r>
           </w:p>
         </w:tc>
@@ -5792,13 +5682,8 @@
             <w:pPr>
               <w:jc w:val="center"/>
             </w:pPr>
-            <w:proofErr w:type="spellStart"/>
-            <w:r>
-              <w:t>Super</w:t>
-            </w:r>
-            <w:proofErr w:type="spellEnd"/>
-            <w:r>
-              <w:t xml:space="preserve"> Usuario</w:t>
+            <w:r>
+              <w:t>Super Usuario</w:t>
             </w:r>
           </w:p>
         </w:tc>
@@ -5832,7 +5717,10 @@
               <w:jc w:val="center"/>
             </w:pPr>
             <w:r>
-              <w:t>34</w:t>
+              <w:t>3</w:t>
+            </w:r>
+            <w:r>
+              <w:t>4</w:t>
             </w:r>
           </w:p>
         </w:tc>
@@ -5845,7 +5733,7 @@
               <w:jc w:val="center"/>
             </w:pPr>
             <w:r>
-              <w:t>Consulta Profesor</w:t>
+              <w:t>Baja Profesor</w:t>
             </w:r>
           </w:p>
         </w:tc>
@@ -5857,13 +5745,8 @@
             <w:pPr>
               <w:jc w:val="center"/>
             </w:pPr>
-            <w:proofErr w:type="spellStart"/>
-            <w:r>
-              <w:t>Super</w:t>
-            </w:r>
-            <w:proofErr w:type="spellEnd"/>
-            <w:r>
-              <w:t xml:space="preserve"> Usuario</w:t>
+            <w:r>
+              <w:t>Super Usuario</w:t>
             </w:r>
           </w:p>
         </w:tc>
@@ -5876,7 +5759,7 @@
               <w:jc w:val="center"/>
             </w:pPr>
             <w:r>
-              <w:t>GRUESO</w:t>
+              <w:t>FINO</w:t>
             </w:r>
           </w:p>
         </w:tc>
@@ -5897,7 +5780,10 @@
               <w:jc w:val="center"/>
             </w:pPr>
             <w:r>
-              <w:t>35</w:t>
+              <w:t>3</w:t>
+            </w:r>
+            <w:r>
+              <w:t>5</w:t>
             </w:r>
           </w:p>
         </w:tc>
@@ -5910,7 +5796,7 @@
               <w:jc w:val="center"/>
             </w:pPr>
             <w:r>
-              <w:t>Alta Carera</w:t>
+              <w:t>Modificar Profesor</w:t>
             </w:r>
           </w:p>
         </w:tc>
@@ -5922,13 +5808,8 @@
             <w:pPr>
               <w:jc w:val="center"/>
             </w:pPr>
-            <w:proofErr w:type="spellStart"/>
-            <w:r>
-              <w:t>Super</w:t>
-            </w:r>
-            <w:proofErr w:type="spellEnd"/>
-            <w:r>
-              <w:t xml:space="preserve"> Usuario</w:t>
+            <w:r>
+              <w:t>Super Usuario</w:t>
             </w:r>
           </w:p>
         </w:tc>
@@ -5962,7 +5843,10 @@
               <w:jc w:val="center"/>
             </w:pPr>
             <w:r>
-              <w:t>36</w:t>
+              <w:t>3</w:t>
+            </w:r>
+            <w:r>
+              <w:t>6</w:t>
             </w:r>
           </w:p>
         </w:tc>
@@ -5975,7 +5859,7 @@
               <w:jc w:val="center"/>
             </w:pPr>
             <w:r>
-              <w:t>Baja Carera</w:t>
+              <w:t>Consulta Profesor</w:t>
             </w:r>
           </w:p>
         </w:tc>
@@ -5987,13 +5871,8 @@
             <w:pPr>
               <w:jc w:val="center"/>
             </w:pPr>
-            <w:proofErr w:type="spellStart"/>
-            <w:r>
-              <w:t>Super</w:t>
-            </w:r>
-            <w:proofErr w:type="spellEnd"/>
-            <w:r>
-              <w:t xml:space="preserve"> Usuario</w:t>
+            <w:r>
+              <w:t>Super Usuario</w:t>
             </w:r>
           </w:p>
         </w:tc>
@@ -6006,7 +5885,7 @@
               <w:jc w:val="center"/>
             </w:pPr>
             <w:r>
-              <w:t>FINO</w:t>
+              <w:t>GRUESO</w:t>
             </w:r>
           </w:p>
         </w:tc>
@@ -6027,7 +5906,10 @@
               <w:jc w:val="center"/>
             </w:pPr>
             <w:r>
-              <w:t>37</w:t>
+              <w:t>3</w:t>
+            </w:r>
+            <w:r>
+              <w:t>7</w:t>
             </w:r>
           </w:p>
         </w:tc>
@@ -6040,7 +5922,7 @@
               <w:jc w:val="center"/>
             </w:pPr>
             <w:r>
-              <w:t>Modificar Carera</w:t>
+              <w:t>Alta Carera</w:t>
             </w:r>
           </w:p>
         </w:tc>
@@ -6052,13 +5934,8 @@
             <w:pPr>
               <w:jc w:val="center"/>
             </w:pPr>
-            <w:proofErr w:type="spellStart"/>
-            <w:r>
-              <w:t>Super</w:t>
-            </w:r>
-            <w:proofErr w:type="spellEnd"/>
-            <w:r>
-              <w:t xml:space="preserve"> Usuario</w:t>
+            <w:r>
+              <w:t>Super Usuario</w:t>
             </w:r>
           </w:p>
         </w:tc>
@@ -6093,7 +5970,10 @@
             </w:pPr>
             <w:r>
               <w:lastRenderedPageBreak/>
-              <w:t>38</w:t>
+              <w:t>3</w:t>
+            </w:r>
+            <w:r>
+              <w:t>8</w:t>
             </w:r>
           </w:p>
         </w:tc>
@@ -6106,7 +5986,7 @@
               <w:jc w:val="center"/>
             </w:pPr>
             <w:r>
-              <w:t>Consulta Carera</w:t>
+              <w:t>Baja Carera</w:t>
             </w:r>
           </w:p>
         </w:tc>
@@ -6118,13 +5998,8 @@
             <w:pPr>
               <w:jc w:val="center"/>
             </w:pPr>
-            <w:proofErr w:type="spellStart"/>
-            <w:r>
-              <w:t>Super</w:t>
-            </w:r>
-            <w:proofErr w:type="spellEnd"/>
-            <w:r>
-              <w:t xml:space="preserve"> Usuario</w:t>
+            <w:r>
+              <w:t>Super Usuario</w:t>
             </w:r>
           </w:p>
         </w:tc>
@@ -6137,7 +6012,7 @@
               <w:jc w:val="center"/>
             </w:pPr>
             <w:r>
-              <w:t>GRUESO</w:t>
+              <w:t>FINO</w:t>
             </w:r>
           </w:p>
         </w:tc>
@@ -6158,7 +6033,10 @@
               <w:jc w:val="center"/>
             </w:pPr>
             <w:r>
-              <w:t>39</w:t>
+              <w:t>3</w:t>
+            </w:r>
+            <w:r>
+              <w:t>9</w:t>
             </w:r>
           </w:p>
         </w:tc>
@@ -6171,7 +6049,7 @@
               <w:jc w:val="center"/>
             </w:pPr>
             <w:r>
-              <w:t>Alta Materia</w:t>
+              <w:t>Modificar Carera</w:t>
             </w:r>
           </w:p>
         </w:tc>
@@ -6183,13 +6061,8 @@
             <w:pPr>
               <w:jc w:val="center"/>
             </w:pPr>
-            <w:proofErr w:type="spellStart"/>
-            <w:r>
-              <w:t>Super</w:t>
-            </w:r>
-            <w:proofErr w:type="spellEnd"/>
-            <w:r>
-              <w:t xml:space="preserve"> Usuario</w:t>
+            <w:r>
+              <w:t>Super Usuario</w:t>
             </w:r>
           </w:p>
         </w:tc>
@@ -6236,7 +6109,7 @@
               <w:jc w:val="center"/>
             </w:pPr>
             <w:r>
-              <w:t>Baja Materia</w:t>
+              <w:t>Consulta Carera</w:t>
             </w:r>
           </w:p>
         </w:tc>
@@ -6248,13 +6121,8 @@
             <w:pPr>
               <w:jc w:val="center"/>
             </w:pPr>
-            <w:proofErr w:type="spellStart"/>
-            <w:r>
-              <w:t>Super</w:t>
-            </w:r>
-            <w:proofErr w:type="spellEnd"/>
-            <w:r>
-              <w:t xml:space="preserve"> Usuario</w:t>
+            <w:r>
+              <w:t>Super Usuario</w:t>
             </w:r>
           </w:p>
         </w:tc>
@@ -6267,7 +6135,7 @@
               <w:jc w:val="center"/>
             </w:pPr>
             <w:r>
-              <w:t>FINO</w:t>
+              <w:t>GRUESO</w:t>
             </w:r>
           </w:p>
         </w:tc>
@@ -6301,7 +6169,7 @@
               <w:jc w:val="center"/>
             </w:pPr>
             <w:r>
-              <w:t>Modificar Materia</w:t>
+              <w:t>Alta Materia</w:t>
             </w:r>
           </w:p>
         </w:tc>
@@ -6313,13 +6181,8 @@
             <w:pPr>
               <w:jc w:val="center"/>
             </w:pPr>
-            <w:proofErr w:type="spellStart"/>
-            <w:r>
-              <w:t>Super</w:t>
-            </w:r>
-            <w:proofErr w:type="spellEnd"/>
-            <w:r>
-              <w:t xml:space="preserve"> Usuario</w:t>
+            <w:r>
+              <w:t>Super Usuario</w:t>
             </w:r>
           </w:p>
         </w:tc>
@@ -6353,7 +6216,10 @@
               <w:jc w:val="center"/>
             </w:pPr>
             <w:r>
-              <w:t>42</w:t>
+              <w:t>4</w:t>
+            </w:r>
+            <w:r>
+              <w:t>2</w:t>
             </w:r>
           </w:p>
         </w:tc>
@@ -6366,7 +6232,7 @@
               <w:jc w:val="center"/>
             </w:pPr>
             <w:r>
-              <w:t>Consulta Materia</w:t>
+              <w:t>Baja Materia</w:t>
             </w:r>
           </w:p>
         </w:tc>
@@ -6378,13 +6244,8 @@
             <w:pPr>
               <w:jc w:val="center"/>
             </w:pPr>
-            <w:proofErr w:type="spellStart"/>
-            <w:r>
-              <w:t>Super</w:t>
-            </w:r>
-            <w:proofErr w:type="spellEnd"/>
-            <w:r>
-              <w:t xml:space="preserve"> Usuario</w:t>
+            <w:r>
+              <w:t>Super Usuario</w:t>
             </w:r>
           </w:p>
         </w:tc>
@@ -6397,7 +6258,7 @@
               <w:jc w:val="center"/>
             </w:pPr>
             <w:r>
-              <w:t>GRUESO</w:t>
+              <w:t>FINO</w:t>
             </w:r>
           </w:p>
         </w:tc>
@@ -6418,7 +6279,10 @@
               <w:jc w:val="center"/>
             </w:pPr>
             <w:r>
-              <w:t>43</w:t>
+              <w:t>4</w:t>
+            </w:r>
+            <w:r>
+              <w:t>3</w:t>
             </w:r>
           </w:p>
         </w:tc>
@@ -6431,13 +6295,8 @@
               <w:jc w:val="center"/>
             </w:pPr>
             <w:r>
-              <w:t xml:space="preserve">Alta </w:t>
-            </w:r>
-            <w:proofErr w:type="spellStart"/>
-            <w:r>
-              <w:t>Correlatividad</w:t>
-            </w:r>
-            <w:proofErr w:type="spellEnd"/>
+              <w:t>Modificar Materia</w:t>
+            </w:r>
           </w:p>
         </w:tc>
         <w:tc>
@@ -6448,13 +6307,8 @@
             <w:pPr>
               <w:jc w:val="center"/>
             </w:pPr>
-            <w:proofErr w:type="spellStart"/>
-            <w:r>
-              <w:t>Super</w:t>
-            </w:r>
-            <w:proofErr w:type="spellEnd"/>
-            <w:r>
-              <w:t xml:space="preserve"> Usuario</w:t>
+            <w:r>
+              <w:t>Super Usuario</w:t>
             </w:r>
           </w:p>
         </w:tc>
@@ -6488,7 +6342,10 @@
               <w:jc w:val="center"/>
             </w:pPr>
             <w:r>
-              <w:t>44</w:t>
+              <w:t>4</w:t>
+            </w:r>
+            <w:r>
+              <w:t>4</w:t>
             </w:r>
           </w:p>
         </w:tc>
@@ -6501,13 +6358,8 @@
               <w:jc w:val="center"/>
             </w:pPr>
             <w:r>
-              <w:t xml:space="preserve">Baja </w:t>
-            </w:r>
-            <w:proofErr w:type="spellStart"/>
-            <w:r>
-              <w:t>Correlatividad</w:t>
-            </w:r>
-            <w:proofErr w:type="spellEnd"/>
+              <w:t>Consulta Materia</w:t>
+            </w:r>
           </w:p>
         </w:tc>
         <w:tc>
@@ -6518,13 +6370,8 @@
             <w:pPr>
               <w:jc w:val="center"/>
             </w:pPr>
-            <w:proofErr w:type="spellStart"/>
-            <w:r>
-              <w:t>Super</w:t>
-            </w:r>
-            <w:proofErr w:type="spellEnd"/>
-            <w:r>
-              <w:t xml:space="preserve"> Usuario</w:t>
+            <w:r>
+              <w:t>Super Usuario</w:t>
             </w:r>
           </w:p>
         </w:tc>
@@ -6537,7 +6384,7 @@
               <w:jc w:val="center"/>
             </w:pPr>
             <w:r>
-              <w:t>FINO</w:t>
+              <w:t>GRUESO</w:t>
             </w:r>
           </w:p>
         </w:tc>
@@ -6558,7 +6405,10 @@
               <w:jc w:val="center"/>
             </w:pPr>
             <w:r>
-              <w:t>45</w:t>
+              <w:t>4</w:t>
+            </w:r>
+            <w:r>
+              <w:t>5</w:t>
             </w:r>
           </w:p>
         </w:tc>
@@ -6571,13 +6421,8 @@
               <w:jc w:val="center"/>
             </w:pPr>
             <w:r>
-              <w:t xml:space="preserve">Modificar </w:t>
-            </w:r>
-            <w:proofErr w:type="spellStart"/>
-            <w:r>
-              <w:t>Correlatividad</w:t>
-            </w:r>
-            <w:proofErr w:type="spellEnd"/>
+              <w:t>Alta Correlatividad</w:t>
+            </w:r>
           </w:p>
         </w:tc>
         <w:tc>
@@ -6588,13 +6433,8 @@
             <w:pPr>
               <w:jc w:val="center"/>
             </w:pPr>
-            <w:proofErr w:type="spellStart"/>
-            <w:r>
-              <w:t>Super</w:t>
-            </w:r>
-            <w:proofErr w:type="spellEnd"/>
-            <w:r>
-              <w:t xml:space="preserve"> Usuario</w:t>
+            <w:r>
+              <w:t>Super Usuario</w:t>
             </w:r>
           </w:p>
         </w:tc>
@@ -6628,7 +6468,10 @@
               <w:jc w:val="center"/>
             </w:pPr>
             <w:r>
-              <w:t>46</w:t>
+              <w:t>4</w:t>
+            </w:r>
+            <w:r>
+              <w:t>6</w:t>
             </w:r>
           </w:p>
         </w:tc>
@@ -6641,13 +6484,8 @@
               <w:jc w:val="center"/>
             </w:pPr>
             <w:r>
-              <w:t xml:space="preserve">Consulta </w:t>
-            </w:r>
-            <w:proofErr w:type="spellStart"/>
-            <w:r>
-              <w:t>Correlatividad</w:t>
-            </w:r>
-            <w:proofErr w:type="spellEnd"/>
+              <w:t>Baja Correlatividad</w:t>
+            </w:r>
           </w:p>
         </w:tc>
         <w:tc>
@@ -6658,13 +6496,8 @@
             <w:pPr>
               <w:jc w:val="center"/>
             </w:pPr>
-            <w:proofErr w:type="spellStart"/>
-            <w:r>
-              <w:t>Super</w:t>
-            </w:r>
-            <w:proofErr w:type="spellEnd"/>
-            <w:r>
-              <w:t xml:space="preserve"> Usuario</w:t>
+            <w:r>
+              <w:t>Super Usuario</w:t>
             </w:r>
           </w:p>
         </w:tc>
@@ -6677,7 +6510,7 @@
               <w:jc w:val="center"/>
             </w:pPr>
             <w:r>
-              <w:t>GRUESO</w:t>
+              <w:t>FINO</w:t>
             </w:r>
           </w:p>
         </w:tc>
@@ -6698,7 +6531,10 @@
               <w:jc w:val="center"/>
             </w:pPr>
             <w:r>
-              <w:t>47</w:t>
+              <w:t>4</w:t>
+            </w:r>
+            <w:r>
+              <w:t>7</w:t>
             </w:r>
           </w:p>
         </w:tc>
@@ -6711,7 +6547,7 @@
               <w:jc w:val="center"/>
             </w:pPr>
             <w:r>
-              <w:t>Alta Mesa Examen</w:t>
+              <w:t>Modificar Correlatividad</w:t>
             </w:r>
           </w:p>
         </w:tc>
@@ -6723,13 +6559,8 @@
             <w:pPr>
               <w:jc w:val="center"/>
             </w:pPr>
-            <w:proofErr w:type="spellStart"/>
-            <w:r>
-              <w:t>Super</w:t>
-            </w:r>
-            <w:proofErr w:type="spellEnd"/>
-            <w:r>
-              <w:t xml:space="preserve"> Usuario</w:t>
+            <w:r>
+              <w:t>Super Usuario</w:t>
             </w:r>
           </w:p>
         </w:tc>
@@ -6763,7 +6594,10 @@
               <w:jc w:val="center"/>
             </w:pPr>
             <w:r>
-              <w:t>48</w:t>
+              <w:t>4</w:t>
+            </w:r>
+            <w:r>
+              <w:t>8</w:t>
             </w:r>
           </w:p>
         </w:tc>
@@ -6776,7 +6610,7 @@
               <w:jc w:val="center"/>
             </w:pPr>
             <w:r>
-              <w:t>Baja Mesa Examen</w:t>
+              <w:t>Consulta Correlatividad</w:t>
             </w:r>
           </w:p>
         </w:tc>
@@ -6788,13 +6622,8 @@
             <w:pPr>
               <w:jc w:val="center"/>
             </w:pPr>
-            <w:proofErr w:type="spellStart"/>
-            <w:r>
-              <w:t>Super</w:t>
-            </w:r>
-            <w:proofErr w:type="spellEnd"/>
-            <w:r>
-              <w:t xml:space="preserve"> Usuario</w:t>
+            <w:r>
+              <w:t>Super Usuario</w:t>
             </w:r>
           </w:p>
         </w:tc>
@@ -6807,7 +6636,7 @@
               <w:jc w:val="center"/>
             </w:pPr>
             <w:r>
-              <w:t>FINO</w:t>
+              <w:t>GRUESO</w:t>
             </w:r>
           </w:p>
         </w:tc>
@@ -6828,7 +6657,10 @@
               <w:jc w:val="center"/>
             </w:pPr>
             <w:r>
-              <w:t>49</w:t>
+              <w:t>4</w:t>
+            </w:r>
+            <w:r>
+              <w:t>9</w:t>
             </w:r>
           </w:p>
         </w:tc>
@@ -6841,7 +6673,7 @@
               <w:jc w:val="center"/>
             </w:pPr>
             <w:r>
-              <w:t>Modificar Mesa Examen</w:t>
+              <w:t>Alta Mesa Examen</w:t>
             </w:r>
           </w:p>
         </w:tc>
@@ -6853,13 +6685,8 @@
             <w:pPr>
               <w:jc w:val="center"/>
             </w:pPr>
-            <w:proofErr w:type="spellStart"/>
-            <w:r>
-              <w:t>Super</w:t>
-            </w:r>
-            <w:proofErr w:type="spellEnd"/>
-            <w:r>
-              <w:t xml:space="preserve"> Usuario</w:t>
+            <w:r>
+              <w:t>Super Usuario</w:t>
             </w:r>
           </w:p>
         </w:tc>
@@ -6906,6 +6733,132 @@
               <w:jc w:val="center"/>
             </w:pPr>
             <w:r>
+              <w:t>Baja Mesa Examen</w:t>
+            </w:r>
+          </w:p>
+        </w:tc>
+        <w:tc>
+          <w:tcPr>
+            <w:tcW w:w="1771" w:type="dxa"/>
+          </w:tcPr>
+          <w:p>
+            <w:pPr>
+              <w:jc w:val="center"/>
+            </w:pPr>
+            <w:r>
+              <w:t>Super Usuario</w:t>
+            </w:r>
+          </w:p>
+        </w:tc>
+        <w:tc>
+          <w:tcPr>
+            <w:tcW w:w="1574" w:type="dxa"/>
+          </w:tcPr>
+          <w:p>
+            <w:pPr>
+              <w:jc w:val="center"/>
+            </w:pPr>
+            <w:r>
+              <w:t>FINO</w:t>
+            </w:r>
+          </w:p>
+        </w:tc>
+        <w:tc>
+          <w:tcPr>
+            <w:tcW w:w="1839" w:type="dxa"/>
+          </w:tcPr>
+          <w:p/>
+        </w:tc>
+      </w:tr>
+      <w:tr>
+        <w:tc>
+          <w:tcPr>
+            <w:tcW w:w="598" w:type="dxa"/>
+          </w:tcPr>
+          <w:p>
+            <w:pPr>
+              <w:jc w:val="center"/>
+            </w:pPr>
+            <w:r>
+              <w:t>51</w:t>
+            </w:r>
+          </w:p>
+        </w:tc>
+        <w:tc>
+          <w:tcPr>
+            <w:tcW w:w="2938" w:type="dxa"/>
+          </w:tcPr>
+          <w:p>
+            <w:pPr>
+              <w:jc w:val="center"/>
+            </w:pPr>
+            <w:r>
+              <w:t>Modificar Mesa Examen</w:t>
+            </w:r>
+          </w:p>
+        </w:tc>
+        <w:tc>
+          <w:tcPr>
+            <w:tcW w:w="1771" w:type="dxa"/>
+          </w:tcPr>
+          <w:p>
+            <w:pPr>
+              <w:jc w:val="center"/>
+            </w:pPr>
+            <w:r>
+              <w:t>Super Usuario</w:t>
+            </w:r>
+          </w:p>
+        </w:tc>
+        <w:tc>
+          <w:tcPr>
+            <w:tcW w:w="1574" w:type="dxa"/>
+          </w:tcPr>
+          <w:p>
+            <w:pPr>
+              <w:jc w:val="center"/>
+            </w:pPr>
+            <w:r>
+              <w:t>FINO</w:t>
+            </w:r>
+          </w:p>
+        </w:tc>
+        <w:tc>
+          <w:tcPr>
+            <w:tcW w:w="1839" w:type="dxa"/>
+          </w:tcPr>
+          <w:p/>
+        </w:tc>
+      </w:tr>
+      <w:tr>
+        <w:tc>
+          <w:tcPr>
+            <w:tcW w:w="598" w:type="dxa"/>
+          </w:tcPr>
+          <w:p>
+            <w:pPr>
+              <w:jc w:val="center"/>
+              <w:rPr>
+                <w:u w:val="single"/>
+              </w:rPr>
+            </w:pPr>
+            <w:r>
+              <w:t>5</w:t>
+            </w:r>
+            <w:r>
+              <w:t>2</w:t>
+            </w:r>
+          </w:p>
+        </w:tc>
+        <w:tc>
+          <w:tcPr>
+            <w:tcW w:w="2938" w:type="dxa"/>
+          </w:tcPr>
+          <w:p>
+            <w:pPr>
+              <w:jc w:val="center"/>
+            </w:pPr>
+            <w:r>
               <w:t>Consulta Mesa Examen</w:t>
             </w:r>
           </w:p>
@@ -6918,13 +6871,8 @@
             <w:pPr>
               <w:jc w:val="center"/>
             </w:pPr>
-            <w:proofErr w:type="spellStart"/>
-            <w:r>
-              <w:t>Super</w:t>
-            </w:r>
-            <w:proofErr w:type="spellEnd"/>
-            <w:r>
-              <w:t xml:space="preserve"> Usuario</w:t>
+            <w:r>
+              <w:t>Super Usuario</w:t>
             </w:r>
           </w:p>
         </w:tc>
@@ -6991,7 +6939,6 @@
               <w:jc w:val="center"/>
             </w:pPr>
             <w:r>
-              <w:lastRenderedPageBreak/>
               <w:t>Caso de Uso</w:t>
             </w:r>
           </w:p>
@@ -7557,13 +7504,8 @@
               <w:jc w:val="center"/>
             </w:pPr>
             <w:r>
-              <w:t xml:space="preserve">Verificar </w:t>
-            </w:r>
-            <w:proofErr w:type="spellStart"/>
-            <w:r>
-              <w:t>Correlatividad</w:t>
-            </w:r>
-            <w:proofErr w:type="spellEnd"/>
+              <w:t>Verificar Correlatividad</w:t>
+            </w:r>
             <w:r>
               <w:t xml:space="preserve"> y Regularidad</w:t>
             </w:r>
@@ -8344,13 +8286,8 @@
             <w:pPr>
               <w:jc w:val="center"/>
             </w:pPr>
-            <w:proofErr w:type="spellStart"/>
-            <w:r>
-              <w:t>Super</w:t>
-            </w:r>
-            <w:proofErr w:type="spellEnd"/>
-            <w:r>
-              <w:t xml:space="preserve"> Usuario</w:t>
+            <w:r>
+              <w:t>Super Usuario</w:t>
             </w:r>
           </w:p>
         </w:tc>
@@ -8400,13 +8337,8 @@
             <w:pPr>
               <w:jc w:val="center"/>
             </w:pPr>
-            <w:proofErr w:type="spellStart"/>
-            <w:r>
-              <w:t>Super</w:t>
-            </w:r>
-            <w:proofErr w:type="spellEnd"/>
-            <w:r>
-              <w:t xml:space="preserve"> Usuario</w:t>
+            <w:r>
+              <w:t>Super Usuario</w:t>
             </w:r>
           </w:p>
         </w:tc>
@@ -8456,13 +8388,8 @@
             <w:pPr>
               <w:jc w:val="center"/>
             </w:pPr>
-            <w:proofErr w:type="spellStart"/>
-            <w:r>
-              <w:t>Super</w:t>
-            </w:r>
-            <w:proofErr w:type="spellEnd"/>
-            <w:r>
-              <w:t xml:space="preserve"> Usuario</w:t>
+            <w:r>
+              <w:t>Super Usuario</w:t>
             </w:r>
           </w:p>
         </w:tc>
@@ -8512,13 +8439,8 @@
             <w:pPr>
               <w:jc w:val="center"/>
             </w:pPr>
-            <w:proofErr w:type="spellStart"/>
-            <w:r>
-              <w:t>Super</w:t>
-            </w:r>
-            <w:proofErr w:type="spellEnd"/>
-            <w:r>
-              <w:t xml:space="preserve"> Usuario</w:t>
+            <w:r>
+              <w:t>Super Usuario</w:t>
             </w:r>
           </w:p>
         </w:tc>
@@ -8568,13 +8490,8 @@
             <w:pPr>
               <w:jc w:val="center"/>
             </w:pPr>
-            <w:proofErr w:type="spellStart"/>
-            <w:r>
-              <w:t>Super</w:t>
-            </w:r>
-            <w:proofErr w:type="spellEnd"/>
-            <w:r>
-              <w:t xml:space="preserve"> Usuario</w:t>
+            <w:r>
+              <w:t>Super Usuario</w:t>
             </w:r>
           </w:p>
         </w:tc>
@@ -8624,13 +8541,8 @@
             <w:pPr>
               <w:jc w:val="center"/>
             </w:pPr>
-            <w:proofErr w:type="spellStart"/>
-            <w:r>
-              <w:t>Super</w:t>
-            </w:r>
-            <w:proofErr w:type="spellEnd"/>
-            <w:r>
-              <w:t xml:space="preserve"> Usuario</w:t>
+            <w:r>
+              <w:t>Super Usuario</w:t>
             </w:r>
           </w:p>
         </w:tc>
@@ -8680,13 +8592,8 @@
             <w:pPr>
               <w:jc w:val="center"/>
             </w:pPr>
-            <w:proofErr w:type="spellStart"/>
-            <w:r>
-              <w:t>Super</w:t>
-            </w:r>
-            <w:proofErr w:type="spellEnd"/>
-            <w:r>
-              <w:t xml:space="preserve"> Usuario</w:t>
+            <w:r>
+              <w:t>Super Usuario</w:t>
             </w:r>
           </w:p>
         </w:tc>
@@ -8736,13 +8643,8 @@
             <w:pPr>
               <w:jc w:val="center"/>
             </w:pPr>
-            <w:proofErr w:type="spellStart"/>
-            <w:r>
-              <w:t>Super</w:t>
-            </w:r>
-            <w:proofErr w:type="spellEnd"/>
-            <w:r>
-              <w:t xml:space="preserve"> Usuario</w:t>
+            <w:r>
+              <w:t>Super Usuario</w:t>
             </w:r>
           </w:p>
         </w:tc>
@@ -8792,13 +8694,8 @@
             <w:pPr>
               <w:jc w:val="center"/>
             </w:pPr>
-            <w:proofErr w:type="spellStart"/>
-            <w:r>
-              <w:t>Super</w:t>
-            </w:r>
-            <w:proofErr w:type="spellEnd"/>
-            <w:r>
-              <w:t xml:space="preserve"> Usuario</w:t>
+            <w:r>
+              <w:t>Super Usuario</w:t>
             </w:r>
           </w:p>
         </w:tc>
@@ -8848,13 +8745,8 @@
             <w:pPr>
               <w:jc w:val="center"/>
             </w:pPr>
-            <w:proofErr w:type="spellStart"/>
-            <w:r>
-              <w:t>Super</w:t>
-            </w:r>
-            <w:proofErr w:type="spellEnd"/>
-            <w:r>
-              <w:t xml:space="preserve"> Usuario</w:t>
+            <w:r>
+              <w:t>Super Usuario</w:t>
             </w:r>
           </w:p>
         </w:tc>
@@ -8904,13 +8796,8 @@
             <w:pPr>
               <w:jc w:val="center"/>
             </w:pPr>
-            <w:proofErr w:type="spellStart"/>
-            <w:r>
-              <w:t>Super</w:t>
-            </w:r>
-            <w:proofErr w:type="spellEnd"/>
-            <w:r>
-              <w:t xml:space="preserve"> Usuario</w:t>
+            <w:r>
+              <w:t>Super Usuario</w:t>
             </w:r>
           </w:p>
         </w:tc>
@@ -8960,13 +8847,8 @@
             <w:pPr>
               <w:jc w:val="center"/>
             </w:pPr>
-            <w:proofErr w:type="spellStart"/>
-            <w:r>
-              <w:t>Super</w:t>
-            </w:r>
-            <w:proofErr w:type="spellEnd"/>
-            <w:r>
-              <w:t xml:space="preserve"> Usuario</w:t>
+            <w:r>
+              <w:t>Super Usuario</w:t>
             </w:r>
           </w:p>
         </w:tc>
@@ -9016,13 +8898,8 @@
             <w:pPr>
               <w:jc w:val="center"/>
             </w:pPr>
-            <w:proofErr w:type="spellStart"/>
-            <w:r>
-              <w:t>Super</w:t>
-            </w:r>
-            <w:proofErr w:type="spellEnd"/>
-            <w:r>
-              <w:t xml:space="preserve"> Usuario</w:t>
+            <w:r>
+              <w:t>Super Usuario</w:t>
             </w:r>
           </w:p>
         </w:tc>
@@ -9072,13 +8949,8 @@
             <w:pPr>
               <w:jc w:val="center"/>
             </w:pPr>
-            <w:proofErr w:type="spellStart"/>
-            <w:r>
-              <w:t>Super</w:t>
-            </w:r>
-            <w:proofErr w:type="spellEnd"/>
-            <w:r>
-              <w:t xml:space="preserve"> Usuario</w:t>
+            <w:r>
+              <w:t>Super Usuario</w:t>
             </w:r>
           </w:p>
         </w:tc>
@@ -9128,13 +9000,8 @@
             <w:pPr>
               <w:jc w:val="center"/>
             </w:pPr>
-            <w:proofErr w:type="spellStart"/>
-            <w:r>
-              <w:t>Super</w:t>
-            </w:r>
-            <w:proofErr w:type="spellEnd"/>
-            <w:r>
-              <w:t xml:space="preserve"> Usuario</w:t>
+            <w:r>
+              <w:t>Super Usuario</w:t>
             </w:r>
           </w:p>
         </w:tc>
@@ -9184,13 +9051,8 @@
             <w:pPr>
               <w:jc w:val="center"/>
             </w:pPr>
-            <w:proofErr w:type="spellStart"/>
-            <w:r>
-              <w:t>Super</w:t>
-            </w:r>
-            <w:proofErr w:type="spellEnd"/>
-            <w:r>
-              <w:t xml:space="preserve"> Usuario</w:t>
+            <w:r>
+              <w:t>Super Usuario</w:t>
             </w:r>
           </w:p>
         </w:tc>
@@ -9227,13 +9089,8 @@
               <w:jc w:val="center"/>
             </w:pPr>
             <w:r>
-              <w:t xml:space="preserve">Alta </w:t>
-            </w:r>
-            <w:proofErr w:type="spellStart"/>
-            <w:r>
-              <w:t>Correlatividad</w:t>
-            </w:r>
-            <w:proofErr w:type="spellEnd"/>
+              <w:t>Alta Correlatividad</w:t>
+            </w:r>
           </w:p>
         </w:tc>
         <w:tc>
@@ -9245,13 +9102,8 @@
             <w:pPr>
               <w:jc w:val="center"/>
             </w:pPr>
-            <w:proofErr w:type="spellStart"/>
-            <w:r>
-              <w:t>Super</w:t>
-            </w:r>
-            <w:proofErr w:type="spellEnd"/>
-            <w:r>
-              <w:t xml:space="preserve"> Usuario</w:t>
+            <w:r>
+              <w:t>Super Usuario</w:t>
             </w:r>
           </w:p>
         </w:tc>
@@ -9288,13 +9140,8 @@
               <w:jc w:val="center"/>
             </w:pPr>
             <w:r>
-              <w:t xml:space="preserve">Baja </w:t>
-            </w:r>
-            <w:proofErr w:type="spellStart"/>
-            <w:r>
-              <w:t>Correlatividad</w:t>
-            </w:r>
-            <w:proofErr w:type="spellEnd"/>
+              <w:t>Baja Correlatividad</w:t>
+            </w:r>
           </w:p>
         </w:tc>
         <w:tc>
@@ -9306,13 +9153,8 @@
             <w:pPr>
               <w:jc w:val="center"/>
             </w:pPr>
-            <w:proofErr w:type="spellStart"/>
-            <w:r>
-              <w:t>Super</w:t>
-            </w:r>
-            <w:proofErr w:type="spellEnd"/>
-            <w:r>
-              <w:t xml:space="preserve"> Usuario</w:t>
+            <w:r>
+              <w:t>Super Usuario</w:t>
             </w:r>
           </w:p>
         </w:tc>
@@ -9349,13 +9191,8 @@
               <w:jc w:val="center"/>
             </w:pPr>
             <w:r>
-              <w:t xml:space="preserve">Modificar </w:t>
-            </w:r>
-            <w:proofErr w:type="spellStart"/>
-            <w:r>
-              <w:t>Correlatividad</w:t>
-            </w:r>
-            <w:proofErr w:type="spellEnd"/>
+              <w:t>Modificar Correlatividad</w:t>
+            </w:r>
           </w:p>
         </w:tc>
         <w:tc>
@@ -9367,13 +9204,8 @@
             <w:pPr>
               <w:jc w:val="center"/>
             </w:pPr>
-            <w:proofErr w:type="spellStart"/>
-            <w:r>
-              <w:t>Super</w:t>
-            </w:r>
-            <w:proofErr w:type="spellEnd"/>
-            <w:r>
-              <w:t xml:space="preserve"> Usuario</w:t>
+            <w:r>
+              <w:t>Super Usuario</w:t>
             </w:r>
           </w:p>
         </w:tc>
@@ -9410,13 +9242,8 @@
               <w:jc w:val="center"/>
             </w:pPr>
             <w:r>
-              <w:t xml:space="preserve">Consulta </w:t>
-            </w:r>
-            <w:proofErr w:type="spellStart"/>
-            <w:r>
-              <w:t>Correlatividad</w:t>
-            </w:r>
-            <w:proofErr w:type="spellEnd"/>
+              <w:t>Consulta Correlatividad</w:t>
+            </w:r>
           </w:p>
         </w:tc>
         <w:tc>
@@ -9428,13 +9255,8 @@
             <w:pPr>
               <w:jc w:val="center"/>
             </w:pPr>
-            <w:proofErr w:type="spellStart"/>
-            <w:r>
-              <w:t>Super</w:t>
-            </w:r>
-            <w:proofErr w:type="spellEnd"/>
-            <w:r>
-              <w:t xml:space="preserve"> Usuario</w:t>
+            <w:r>
+              <w:t>Super Usuario</w:t>
             </w:r>
           </w:p>
         </w:tc>
@@ -9484,13 +9306,8 @@
             <w:pPr>
               <w:jc w:val="center"/>
             </w:pPr>
-            <w:proofErr w:type="spellStart"/>
-            <w:r>
-              <w:t>Super</w:t>
-            </w:r>
-            <w:proofErr w:type="spellEnd"/>
-            <w:r>
-              <w:t xml:space="preserve"> Usuario</w:t>
+            <w:r>
+              <w:t>Super Usuario</w:t>
             </w:r>
           </w:p>
         </w:tc>
@@ -9527,6 +9344,7 @@
               <w:jc w:val="center"/>
             </w:pPr>
             <w:r>
+              <w:lastRenderedPageBreak/>
               <w:t>Baja Mesa Examen</w:t>
             </w:r>
           </w:p>
@@ -9540,13 +9358,8 @@
             <w:pPr>
               <w:jc w:val="center"/>
             </w:pPr>
-            <w:proofErr w:type="spellStart"/>
-            <w:r>
-              <w:t>Super</w:t>
-            </w:r>
-            <w:proofErr w:type="spellEnd"/>
-            <w:r>
-              <w:t xml:space="preserve"> Usuario</w:t>
+            <w:r>
+              <w:t>Super Usuario</w:t>
             </w:r>
           </w:p>
         </w:tc>
@@ -9596,13 +9409,8 @@
             <w:pPr>
               <w:jc w:val="center"/>
             </w:pPr>
-            <w:proofErr w:type="spellStart"/>
-            <w:r>
-              <w:t>Super</w:t>
-            </w:r>
-            <w:proofErr w:type="spellEnd"/>
-            <w:r>
-              <w:t xml:space="preserve"> Usuario</w:t>
+            <w:r>
+              <w:t>Super Usuario</w:t>
             </w:r>
           </w:p>
         </w:tc>
@@ -9632,13 +9440,13 @@
         <w:tc>
           <w:tcPr>
             <w:tcW w:w="4048" w:type="dxa"/>
-          </w:tcPr>
-          <w:p>
-            <w:pPr>
-              <w:jc w:val="center"/>
-            </w:pPr>
-            <w:r>
-              <w:lastRenderedPageBreak/>
+            <w:shd w:val="clear" w:color="auto" w:fill="FFC000"/>
+          </w:tcPr>
+          <w:p>
+            <w:pPr>
+              <w:jc w:val="center"/>
+            </w:pPr>
+            <w:r>
               <w:t>Consulta Mesa Examen</w:t>
             </w:r>
           </w:p>
@@ -9646,24 +9454,21 @@
         <w:tc>
           <w:tcPr>
             <w:tcW w:w="1586" w:type="dxa"/>
-          </w:tcPr>
-          <w:p>
-            <w:pPr>
-              <w:jc w:val="center"/>
-            </w:pPr>
-            <w:proofErr w:type="spellStart"/>
-            <w:r>
-              <w:t>Super</w:t>
-            </w:r>
-            <w:proofErr w:type="spellEnd"/>
-            <w:r>
-              <w:t xml:space="preserve"> Usuario</w:t>
+            <w:shd w:val="clear" w:color="auto" w:fill="FFC000"/>
+          </w:tcPr>
+          <w:p>
+            <w:pPr>
+              <w:jc w:val="center"/>
+            </w:pPr>
+            <w:r>
+              <w:t>Super Usuario</w:t>
             </w:r>
           </w:p>
         </w:tc>
         <w:tc>
           <w:tcPr>
             <w:tcW w:w="1080" w:type="dxa"/>
+            <w:shd w:val="clear" w:color="auto" w:fill="FFC000"/>
           </w:tcPr>
           <w:p>
             <w:pPr>
@@ -9677,6 +9482,7 @@
         <w:tc>
           <w:tcPr>
             <w:tcW w:w="1147" w:type="dxa"/>
+            <w:shd w:val="clear" w:color="auto" w:fill="FFC000"/>
           </w:tcPr>
           <w:p/>
         </w:tc>
@@ -9691,6 +9497,56 @@
     </w:sectPr>
   </w:body>
 </w:document>
+</file>
+
+<file path=word/endnotes.xml><?xml version="1.0" encoding="utf-8"?>
+<w:endnotes xmlns:ve="http://schemas.openxmlformats.org/markup-compatibility/2006" xmlns:o="urn:schemas-microsoft-com:office:office" xmlns:r="http://schemas.openxmlformats.org/officeDocument/2006/relationships" xmlns:m="http://schemas.openxmlformats.org/officeDocument/2006/math" xmlns:v="urn:schemas-microsoft-com:vml" xmlns:wp="http://schemas.openxmlformats.org/drawingml/2006/wordprocessingDrawing" xmlns:w10="urn:schemas-microsoft-com:office:word" xmlns:w="http://schemas.openxmlformats.org/wordprocessingml/2006/main" xmlns:wne="http://schemas.microsoft.com/office/word/2006/wordml">
+  <w:endnote w:type="separator" w:id="0">
+    <w:p>
+      <w:pPr>
+        <w:spacing w:after="0" w:line="240" w:lineRule="auto"/>
+      </w:pPr>
+      <w:r>
+        <w:separator/>
+      </w:r>
+    </w:p>
+  </w:endnote>
+  <w:endnote w:type="continuationSeparator" w:id="1">
+    <w:p>
+      <w:pPr>
+        <w:spacing w:after="0" w:line="240" w:lineRule="auto"/>
+      </w:pPr>
+      <w:r>
+        <w:continuationSeparator/>
+      </w:r>
+    </w:p>
+  </w:endnote>
+</w:endnotes>
+</file>
+
+<file path=word/footnotes.xml><?xml version="1.0" encoding="utf-8"?>
+<w:footnotes xmlns:ve="http://schemas.openxmlformats.org/markup-compatibility/2006" xmlns:o="urn:schemas-microsoft-com:office:office" xmlns:r="http://schemas.openxmlformats.org/officeDocument/2006/relationships" xmlns:m="http://schemas.openxmlformats.org/officeDocument/2006/math" xmlns:v="urn:schemas-microsoft-com:vml" xmlns:wp="http://schemas.openxmlformats.org/drawingml/2006/wordprocessingDrawing" xmlns:w10="urn:schemas-microsoft-com:office:word" xmlns:w="http://schemas.openxmlformats.org/wordprocessingml/2006/main" xmlns:wne="http://schemas.microsoft.com/office/word/2006/wordml">
+  <w:footnote w:type="separator" w:id="0">
+    <w:p>
+      <w:pPr>
+        <w:spacing w:after="0" w:line="240" w:lineRule="auto"/>
+      </w:pPr>
+      <w:r>
+        <w:separator/>
+      </w:r>
+    </w:p>
+  </w:footnote>
+  <w:footnote w:type="continuationSeparator" w:id="1">
+    <w:p>
+      <w:pPr>
+        <w:spacing w:after="0" w:line="240" w:lineRule="auto"/>
+      </w:pPr>
+      <w:r>
+        <w:continuationSeparator/>
+      </w:r>
+    </w:p>
+  </w:footnote>
+</w:footnotes>
 </file>
 
 <file path=word/numbering.xml><?xml version="1.0" encoding="utf-8"?>
@@ -10718,6 +10574,54 @@
       <w:szCs w:val="16"/>
     </w:rPr>
   </w:style>
+  <w:style w:type="paragraph" w:styleId="Encabezado">
+    <w:name w:val="header"/>
+    <w:basedOn w:val="Normal"/>
+    <w:link w:val="EncabezadoCar"/>
+    <w:uiPriority w:val="99"/>
+    <w:semiHidden/>
+    <w:unhideWhenUsed/>
+    <w:rsid w:val="00BF6A15"/>
+    <w:pPr>
+      <w:tabs>
+        <w:tab w:val="center" w:pos="4252"/>
+        <w:tab w:val="right" w:pos="8504"/>
+      </w:tabs>
+      <w:spacing w:after="0" w:line="240" w:lineRule="auto"/>
+    </w:pPr>
+  </w:style>
+  <w:style w:type="character" w:customStyle="1" w:styleId="EncabezadoCar">
+    <w:name w:val="Encabezado Car"/>
+    <w:basedOn w:val="Fuentedeprrafopredeter"/>
+    <w:link w:val="Encabezado"/>
+    <w:uiPriority w:val="99"/>
+    <w:semiHidden/>
+    <w:rsid w:val="00BF6A15"/>
+  </w:style>
+  <w:style w:type="paragraph" w:styleId="Piedepgina">
+    <w:name w:val="footer"/>
+    <w:basedOn w:val="Normal"/>
+    <w:link w:val="PiedepginaCar"/>
+    <w:uiPriority w:val="99"/>
+    <w:semiHidden/>
+    <w:unhideWhenUsed/>
+    <w:rsid w:val="00BF6A15"/>
+    <w:pPr>
+      <w:tabs>
+        <w:tab w:val="center" w:pos="4252"/>
+        <w:tab w:val="right" w:pos="8504"/>
+      </w:tabs>
+      <w:spacing w:after="0" w:line="240" w:lineRule="auto"/>
+    </w:pPr>
+  </w:style>
+  <w:style w:type="character" w:customStyle="1" w:styleId="PiedepginaCar">
+    <w:name w:val="Pie de página Car"/>
+    <w:basedOn w:val="Fuentedeprrafopredeter"/>
+    <w:link w:val="Piedepgina"/>
+    <w:uiPriority w:val="99"/>
+    <w:semiHidden/>
+    <w:rsid w:val="00BF6A15"/>
+  </w:style>
 </w:styles>
 </file>
 
@@ -11009,7 +10913,7 @@
 </file>
 
 <file path=customXml/itemProps1.xml><?xml version="1.0" encoding="utf-8"?>
-<ds:datastoreItem xmlns:ds="http://schemas.openxmlformats.org/officeDocument/2006/customXml" ds:itemID="{A3541444-6068-440F-8199-D34005C72FFC}">
+<ds:datastoreItem xmlns:ds="http://schemas.openxmlformats.org/officeDocument/2006/customXml" ds:itemID="{E2F41879-3EB0-4E91-9590-AA81348D23E8}">
   <ds:schemaRefs>
     <ds:schemaRef ds:uri="http://schemas.openxmlformats.org/officeDocument/2006/bibliography"/>
   </ds:schemaRefs>

</xml_diff>